<commit_message>
*Se agrego el pie de pagina al documento
</commit_message>
<xml_diff>
--- a/SIB/Libreria de Trabajo/Negocio/SIB_DN.docx
+++ b/SIB/Libreria de Trabajo/Negocio/SIB_DN.docx
@@ -1,6 +1,6 @@
 
 <file path=word/document.xml><?xml version="1.0" encoding="utf-8"?>
-<w:document xmlns:wpc="http://schemas.microsoft.com/office/word/2010/wordprocessingCanvas" xmlns:mc="http://schemas.openxmlformats.org/markup-compatibility/2006" xmlns:o="urn:schemas-microsoft-com:office:office" xmlns:r="http://schemas.openxmlformats.org/officeDocument/2006/relationships" xmlns:m="http://schemas.openxmlformats.org/officeDocument/2006/math" xmlns:v="urn:schemas-microsoft-com:vml" xmlns:wp14="http://schemas.microsoft.com/office/word/2010/wordprocessingDrawing" xmlns:wp="http://schemas.openxmlformats.org/drawingml/2006/wordprocessingDrawing" xmlns:w10="urn:schemas-microsoft-com:office:word" xmlns:w="http://schemas.openxmlformats.org/wordprocessingml/2006/main" xmlns:w14="http://schemas.microsoft.com/office/word/2010/wordml" xmlns:wpg="http://schemas.microsoft.com/office/word/2010/wordprocessingGroup" xmlns:wpi="http://schemas.microsoft.com/office/word/2010/wordprocessingInk" xmlns:wne="http://schemas.microsoft.com/office/word/2006/wordml" xmlns:wps="http://schemas.microsoft.com/office/word/2010/wordprocessingShape" mc:Ignorable="w14 wp14">
+<w:document xmlns:wpc="http://schemas.microsoft.com/office/word/2010/wordprocessingCanvas" xmlns:mc="http://schemas.openxmlformats.org/markup-compatibility/2006" xmlns:o="urn:schemas-microsoft-com:office:office" xmlns:r="http://schemas.openxmlformats.org/officeDocument/2006/relationships" xmlns:m="http://schemas.openxmlformats.org/officeDocument/2006/math" xmlns:v="urn:schemas-microsoft-com:vml" xmlns:wp14="http://schemas.microsoft.com/office/word/2010/wordprocessingDrawing" xmlns:wp="http://schemas.openxmlformats.org/drawingml/2006/wordprocessingDrawing" xmlns:w10="urn:schemas-microsoft-com:office:word" xmlns:w="http://schemas.openxmlformats.org/wordprocessingml/2006/main" xmlns:w14="http://schemas.microsoft.com/office/word/2010/wordml" xmlns:w15="http://schemas.microsoft.com/office/word/2012/wordml" xmlns:wpg="http://schemas.microsoft.com/office/word/2010/wordprocessingGroup" xmlns:wpi="http://schemas.microsoft.com/office/word/2010/wordprocessingInk" xmlns:wne="http://schemas.microsoft.com/office/word/2006/wordml" xmlns:wps="http://schemas.microsoft.com/office/word/2010/wordprocessingShape" mc:Ignorable="w14 w15 wp14">
   <w:background w:color="FFFFFF"/>
   <w:body>
     <w:p/>
@@ -657,7 +657,10 @@
     <w:p/>
     <w:p/>
     <w:p/>
-    <w:p/>
+    <w:p>
+      <w:bookmarkStart w:id="1" w:name="_GoBack"/>
+      <w:bookmarkEnd w:id="1"/>
+    </w:p>
     <w:p/>
     <w:sdt>
       <w:sdtPr>
@@ -676,6 +679,7 @@
           <w:docPartUnique/>
         </w:docPartObj>
       </w:sdtPr>
+      <w:sdtEndPr/>
       <w:sdtContent>
         <w:p>
           <w:pPr>
@@ -1590,7 +1594,7 @@
           <w:szCs w:val="28"/>
         </w:rPr>
       </w:pPr>
-      <w:bookmarkStart w:id="1" w:name="_Toc449230913"/>
+      <w:bookmarkStart w:id="2" w:name="_Toc449230913"/>
       <w:r>
         <w:rPr>
           <w:rFonts w:asciiTheme="majorHAnsi" w:hAnsiTheme="majorHAnsi" w:cstheme="minorHAnsi"/>
@@ -1601,7 +1605,7 @@
         </w:rPr>
         <w:t>Introducción</w:t>
       </w:r>
-      <w:bookmarkEnd w:id="1"/>
+      <w:bookmarkEnd w:id="2"/>
     </w:p>
     <w:p>
       <w:pPr>
@@ -1644,25 +1648,7 @@
           <w:sz w:val="22"/>
           <w:szCs w:val="22"/>
         </w:rPr>
-        <w:t xml:space="preserve">el uso de la herramienta </w:t>
-      </w:r>
-      <w:proofErr w:type="spellStart"/>
-      <w:r>
-        <w:rPr>
-          <w:rFonts w:asciiTheme="minorHAnsi" w:eastAsia="Arial" w:hAnsiTheme="minorHAnsi" w:cstheme="minorHAnsi"/>
-          <w:sz w:val="22"/>
-          <w:szCs w:val="22"/>
-        </w:rPr>
-        <w:t>Bizagi</w:t>
-      </w:r>
-      <w:proofErr w:type="spellEnd"/>
-      <w:r>
-        <w:rPr>
-          <w:rFonts w:asciiTheme="minorHAnsi" w:eastAsia="Arial" w:hAnsiTheme="minorHAnsi" w:cstheme="minorHAnsi"/>
-          <w:sz w:val="22"/>
-          <w:szCs w:val="22"/>
-        </w:rPr>
-        <w:t xml:space="preserve"> </w:t>
+        <w:t xml:space="preserve">el uso de la herramienta Bizagi </w:t>
       </w:r>
       <w:r>
         <w:rPr>
@@ -1910,7 +1896,7 @@
           <w:u w:val="none"/>
         </w:rPr>
       </w:pPr>
-      <w:bookmarkStart w:id="2" w:name="_Toc449230914"/>
+      <w:bookmarkStart w:id="3" w:name="_Toc449230914"/>
       <w:r>
         <w:rPr>
           <w:rFonts w:asciiTheme="majorHAnsi" w:eastAsia="Calibri" w:hAnsiTheme="majorHAnsi" w:cstheme="minorHAnsi"/>
@@ -1921,7 +1907,7 @@
         </w:rPr>
         <w:t>Propósito</w:t>
       </w:r>
-      <w:bookmarkEnd w:id="2"/>
+      <w:bookmarkEnd w:id="3"/>
     </w:p>
     <w:p>
       <w:pPr>
@@ -1963,7 +1949,7 @@
           <w:u w:val="none"/>
         </w:rPr>
       </w:pPr>
-      <w:bookmarkStart w:id="3" w:name="_Toc449230915"/>
+      <w:bookmarkStart w:id="4" w:name="_Toc449230915"/>
       <w:r>
         <w:rPr>
           <w:rFonts w:asciiTheme="majorHAnsi" w:eastAsia="Calibri" w:hAnsiTheme="majorHAnsi" w:cstheme="minorHAnsi"/>
@@ -1974,7 +1960,7 @@
         </w:rPr>
         <w:t>Definiciones, siglas y abreviaturas</w:t>
       </w:r>
-      <w:bookmarkEnd w:id="3"/>
+      <w:bookmarkEnd w:id="4"/>
     </w:p>
     <w:p>
       <w:pPr>
@@ -1999,7 +1985,7 @@
           <w:szCs w:val="24"/>
         </w:rPr>
       </w:pPr>
-      <w:bookmarkStart w:id="4" w:name="_Toc449230916"/>
+      <w:bookmarkStart w:id="5" w:name="_Toc449230916"/>
       <w:r>
         <w:rPr>
           <w:rFonts w:asciiTheme="majorHAnsi" w:eastAsia="Calibri" w:hAnsiTheme="majorHAnsi" w:cstheme="minorHAnsi"/>
@@ -2010,7 +1996,7 @@
         </w:rPr>
         <w:t>Referencias</w:t>
       </w:r>
-      <w:bookmarkEnd w:id="4"/>
+      <w:bookmarkEnd w:id="5"/>
     </w:p>
     <w:p>
       <w:pPr>
@@ -2086,7 +2072,7 @@
           <w:szCs w:val="28"/>
         </w:rPr>
       </w:pPr>
-      <w:bookmarkStart w:id="5" w:name="_Toc449230917"/>
+      <w:bookmarkStart w:id="6" w:name="_Toc449230917"/>
       <w:r>
         <w:rPr>
           <w:rFonts w:asciiTheme="majorHAnsi" w:hAnsiTheme="majorHAnsi" w:cstheme="minorHAnsi"/>
@@ -2108,7 +2094,7 @@
         </w:rPr>
         <w:t>: Gestión de Pedidos (Mariano)</w:t>
       </w:r>
-      <w:bookmarkEnd w:id="5"/>
+      <w:bookmarkEnd w:id="6"/>
     </w:p>
     <w:p>
       <w:pPr>
@@ -3737,7 +3723,7 @@
           <w:szCs w:val="28"/>
         </w:rPr>
       </w:pPr>
-      <w:bookmarkStart w:id="6" w:name="_Toc449230918"/>
+      <w:bookmarkStart w:id="7" w:name="_Toc449230918"/>
       <w:r>
         <w:rPr>
           <w:rFonts w:asciiTheme="majorHAnsi" w:hAnsiTheme="majorHAnsi" w:cstheme="minorHAnsi"/>
@@ -3768,7 +3754,7 @@
         </w:rPr>
         <w:t>: Recepción de Mercancía (De la Cruz)</w:t>
       </w:r>
-      <w:bookmarkEnd w:id="6"/>
+      <w:bookmarkEnd w:id="7"/>
     </w:p>
     <w:p/>
     <w:p>
@@ -4014,23 +4000,13 @@
                 <w:rFonts w:asciiTheme="minorHAnsi" w:hAnsiTheme="minorHAnsi" w:cstheme="minorHAnsi"/>
               </w:rPr>
             </w:pPr>
-            <w:proofErr w:type="spellStart"/>
-            <w:r>
-              <w:rPr>
-                <w:rFonts w:asciiTheme="minorHAnsi" w:eastAsia="Calibri" w:hAnsiTheme="minorHAnsi" w:cstheme="minorHAnsi"/>
-                <w:sz w:val="22"/>
-                <w:szCs w:val="22"/>
-              </w:rPr>
-              <w:t>Recepcionar</w:t>
-            </w:r>
-            <w:proofErr w:type="spellEnd"/>
-            <w:r>
-              <w:rPr>
-                <w:rFonts w:asciiTheme="minorHAnsi" w:eastAsia="Calibri" w:hAnsiTheme="minorHAnsi" w:cstheme="minorHAnsi"/>
-                <w:sz w:val="22"/>
-                <w:szCs w:val="22"/>
-              </w:rPr>
-              <w:t xml:space="preserve"> la mercadería</w:t>
+            <w:r>
+              <w:rPr>
+                <w:rFonts w:asciiTheme="minorHAnsi" w:eastAsia="Calibri" w:hAnsiTheme="minorHAnsi" w:cstheme="minorHAnsi"/>
+                <w:sz w:val="22"/>
+                <w:szCs w:val="22"/>
+              </w:rPr>
+              <w:t>Recepcionar la mercadería</w:t>
             </w:r>
           </w:p>
         </w:tc>
@@ -4379,7 +4355,16 @@
                 <w:sz w:val="22"/>
                 <w:szCs w:val="22"/>
               </w:rPr>
-              <w:t>Descarga de productos</w:t>
+              <w:t xml:space="preserve">Descarga de </w:t>
+            </w:r>
+            <w:r>
+              <w:rPr>
+                <w:rFonts w:asciiTheme="minorHAnsi" w:eastAsia="Calibri" w:hAnsiTheme="minorHAnsi" w:cstheme="minorHAnsi"/>
+                <w:sz w:val="22"/>
+                <w:szCs w:val="22"/>
+              </w:rPr>
+              <w:lastRenderedPageBreak/>
+              <w:t>productos</w:t>
             </w:r>
           </w:p>
         </w:tc>
@@ -4400,16 +4385,17 @@
                 <w:sz w:val="22"/>
                 <w:szCs w:val="22"/>
               </w:rPr>
-              <w:t xml:space="preserve">Productos en el transporte del </w:t>
-            </w:r>
-            <w:r>
-              <w:rPr>
-                <w:rFonts w:asciiTheme="minorHAnsi" w:eastAsia="Calibri" w:hAnsiTheme="minorHAnsi" w:cstheme="minorHAnsi"/>
-                <w:sz w:val="22"/>
-                <w:szCs w:val="22"/>
-              </w:rPr>
               <w:lastRenderedPageBreak/>
-              <w:t>proveedor</w:t>
+              <w:t xml:space="preserve">Productos en el </w:t>
+            </w:r>
+            <w:r>
+              <w:rPr>
+                <w:rFonts w:asciiTheme="minorHAnsi" w:eastAsia="Calibri" w:hAnsiTheme="minorHAnsi" w:cstheme="minorHAnsi"/>
+                <w:sz w:val="22"/>
+                <w:szCs w:val="22"/>
+              </w:rPr>
+              <w:lastRenderedPageBreak/>
+              <w:t>transporte del proveedor</w:t>
             </w:r>
           </w:p>
         </w:tc>
@@ -4431,7 +4417,7 @@
                 <w:szCs w:val="22"/>
               </w:rPr>
               <w:lastRenderedPageBreak/>
-              <w:t xml:space="preserve">Productos en las instalaciones del </w:t>
+              <w:t xml:space="preserve">Productos en las </w:t>
             </w:r>
             <w:r>
               <w:rPr>
@@ -4440,7 +4426,7 @@
                 <w:szCs w:val="22"/>
               </w:rPr>
               <w:lastRenderedPageBreak/>
-              <w:t>almacén</w:t>
+              <w:t>instalaciones del almacén</w:t>
             </w:r>
           </w:p>
         </w:tc>
@@ -4665,6 +4651,7 @@
         <w:rPr>
           <w:rFonts w:asciiTheme="minorHAnsi" w:hAnsiTheme="minorHAnsi" w:cstheme="minorHAnsi"/>
           <w:noProof/>
+          <w:lang w:val="es-ES" w:eastAsia="es-ES"/>
         </w:rPr>
         <w:drawing>
           <wp:inline distT="114300" distB="114300" distL="114300" distR="114300" wp14:anchorId="42B992F4" wp14:editId="6447669E">
@@ -4680,7 +4667,7 @@
                     <pic:cNvPicPr preferRelativeResize="0"/>
                   </pic:nvPicPr>
                   <pic:blipFill>
-                    <a:blip r:embed="rId9"/>
+                    <a:blip r:embed="rId8"/>
                     <a:srcRect/>
                     <a:stretch>
                       <a:fillRect/>
@@ -5134,7 +5121,7 @@
                 <w:sz w:val="22"/>
                 <w:szCs w:val="22"/>
               </w:rPr>
-              <w:t xml:space="preserve">Control de cantidad y </w:t>
+              <w:t xml:space="preserve">Control de </w:t>
             </w:r>
             <w:r>
               <w:rPr>
@@ -5143,7 +5130,7 @@
                 <w:szCs w:val="22"/>
               </w:rPr>
               <w:lastRenderedPageBreak/>
-              <w:t>estado de productos</w:t>
+              <w:t>cantidad y estado de productos</w:t>
             </w:r>
           </w:p>
         </w:tc>
@@ -5165,7 +5152,7 @@
                 <w:szCs w:val="22"/>
               </w:rPr>
               <w:lastRenderedPageBreak/>
-              <w:t xml:space="preserve">El estado y las cantidades del producto </w:t>
+              <w:t xml:space="preserve">El estado y las </w:t>
             </w:r>
             <w:r>
               <w:rPr>
@@ -5174,7 +5161,7 @@
                 <w:szCs w:val="22"/>
               </w:rPr>
               <w:lastRenderedPageBreak/>
-              <w:t>serán validados según el pedido realizado</w:t>
+              <w:t>cantidades del producto serán validados según el pedido realizado</w:t>
             </w:r>
           </w:p>
         </w:tc>
@@ -5196,7 +5183,16 @@
                 <w:szCs w:val="22"/>
               </w:rPr>
               <w:lastRenderedPageBreak/>
-              <w:t>Despachador/recibidor</w:t>
+              <w:t>Despachado</w:t>
+            </w:r>
+            <w:r>
+              <w:rPr>
+                <w:rFonts w:asciiTheme="minorHAnsi" w:eastAsia="Calibri" w:hAnsiTheme="minorHAnsi" w:cstheme="minorHAnsi"/>
+                <w:sz w:val="22"/>
+                <w:szCs w:val="22"/>
+              </w:rPr>
+              <w:lastRenderedPageBreak/>
+              <w:t>r/recibidor</w:t>
             </w:r>
           </w:p>
         </w:tc>
@@ -5217,6 +5213,7 @@
                 <w:sz w:val="22"/>
                 <w:szCs w:val="22"/>
               </w:rPr>
+              <w:lastRenderedPageBreak/>
               <w:t>Manual</w:t>
             </w:r>
           </w:p>
@@ -5370,7 +5367,7 @@
           <w:szCs w:val="28"/>
         </w:rPr>
       </w:pPr>
-      <w:bookmarkStart w:id="7" w:name="_Toc449230919"/>
+      <w:bookmarkStart w:id="8" w:name="_Toc449230919"/>
       <w:r>
         <w:rPr>
           <w:rFonts w:asciiTheme="majorHAnsi" w:hAnsiTheme="majorHAnsi" w:cstheme="minorHAnsi"/>
@@ -5381,7 +5378,7 @@
         </w:rPr>
         <w:t>Proceso 3: Gestión de inventario (Cahuana)</w:t>
       </w:r>
-      <w:bookmarkEnd w:id="7"/>
+      <w:bookmarkEnd w:id="8"/>
     </w:p>
     <w:p/>
     <w:p>
@@ -6228,9 +6225,7 @@
           <w:szCs w:val="28"/>
         </w:rPr>
       </w:pPr>
-      <w:bookmarkStart w:id="8" w:name="_Toc449230920"/>
-      <w:bookmarkStart w:id="9" w:name="_GoBack"/>
-      <w:bookmarkEnd w:id="9"/>
+      <w:bookmarkStart w:id="9" w:name="_Toc449230920"/>
       <w:r>
         <w:rPr>
           <w:rFonts w:asciiTheme="majorHAnsi" w:hAnsiTheme="majorHAnsi" w:cstheme="minorHAnsi"/>
@@ -6239,7 +6234,6 @@
           <w:sz w:val="28"/>
           <w:szCs w:val="28"/>
         </w:rPr>
-        <w:lastRenderedPageBreak/>
         <w:t>Proceso 4</w:t>
       </w:r>
       <w:r>
@@ -6252,7 +6246,7 @@
         </w:rPr>
         <w:t>: Almacenaje  (Esteves)</w:t>
       </w:r>
-      <w:bookmarkEnd w:id="8"/>
+      <w:bookmarkEnd w:id="9"/>
     </w:p>
     <w:p/>
     <w:p>
@@ -7054,7 +7048,9 @@
         <w:rPr>
           <w:rFonts w:asciiTheme="minorHAnsi" w:hAnsiTheme="minorHAnsi" w:cstheme="minorHAnsi"/>
           <w:noProof/>
-        </w:rPr>
+          <w:lang w:val="es-ES" w:eastAsia="es-ES"/>
+        </w:rPr>
+        <w:lastRenderedPageBreak/>
         <w:drawing>
           <wp:inline distT="0" distB="0" distL="0" distR="0">
             <wp:extent cx="4662642" cy="2362200"/>
@@ -7073,7 +7069,7 @@
                     </pic:cNvPicPr>
                   </pic:nvPicPr>
                   <pic:blipFill>
-                    <a:blip r:embed="rId10">
+                    <a:blip r:embed="rId9">
                       <a:extLst>
                         <a:ext uri="{28A0092B-C50C-407E-A947-70E740481C1C}">
                           <a14:useLocalDpi xmlns:a14="http://schemas.microsoft.com/office/drawing/2010/main" val="0"/>
@@ -7133,7 +7129,6 @@
           <w:sz w:val="24"/>
           <w:szCs w:val="24"/>
         </w:rPr>
-        <w:lastRenderedPageBreak/>
         <w:t>Descripción de Actividades</w:t>
       </w:r>
     </w:p>
@@ -7692,20 +7687,8 @@
           <w:sz w:val="28"/>
           <w:szCs w:val="28"/>
         </w:rPr>
-        <w:t xml:space="preserve">: </w:t>
+        <w:t>: Predespacho</w:t>
       </w:r>
-      <w:proofErr w:type="spellStart"/>
-      <w:r>
-        <w:rPr>
-          <w:rFonts w:asciiTheme="majorHAnsi" w:hAnsiTheme="majorHAnsi" w:cstheme="minorHAnsi"/>
-          <w:b/>
-          <w:color w:val="auto"/>
-          <w:sz w:val="28"/>
-          <w:szCs w:val="28"/>
-        </w:rPr>
-        <w:t>Predespacho</w:t>
-      </w:r>
-      <w:proofErr w:type="spellEnd"/>
       <w:r>
         <w:rPr>
           <w:rFonts w:asciiTheme="majorHAnsi" w:hAnsiTheme="majorHAnsi" w:cstheme="minorHAnsi"/>
@@ -8474,6 +8457,7 @@
                 <w:sz w:val="22"/>
                 <w:szCs w:val="22"/>
               </w:rPr>
+              <w:lastRenderedPageBreak/>
               <w:t>Identificador</w:t>
             </w:r>
           </w:p>
@@ -9835,7 +9819,6 @@
                 <w:sz w:val="22"/>
                 <w:szCs w:val="22"/>
               </w:rPr>
-              <w:lastRenderedPageBreak/>
               <w:t>3</w:t>
             </w:r>
           </w:p>
@@ -11206,6 +11189,7 @@
                 <w:sz w:val="22"/>
                 <w:szCs w:val="22"/>
               </w:rPr>
+              <w:lastRenderedPageBreak/>
               <w:t>2</w:t>
             </w:r>
           </w:p>
@@ -11699,6 +11683,7 @@
         <w:rPr>
           <w:rFonts w:asciiTheme="minorHAnsi" w:hAnsiTheme="minorHAnsi" w:cstheme="minorHAnsi"/>
           <w:noProof/>
+          <w:lang w:val="es-ES" w:eastAsia="es-ES"/>
         </w:rPr>
         <w:drawing>
           <wp:inline distT="0" distB="0" distL="0" distR="0" wp14:anchorId="1DA9CD49" wp14:editId="163518BA">
@@ -11718,7 +11703,7 @@
                     </pic:cNvPicPr>
                   </pic:nvPicPr>
                   <pic:blipFill rotWithShape="1">
-                    <a:blip r:embed="rId11">
+                    <a:blip r:embed="rId10">
                       <a:extLst>
                         <a:ext uri="{28A0092B-C50C-407E-A947-70E740481C1C}">
                           <a14:useLocalDpi xmlns:a14="http://schemas.microsoft.com/office/drawing/2010/main" val="0"/>
@@ -12784,8 +12769,8 @@
       </w:pPr>
     </w:p>
     <w:sectPr>
-      <w:headerReference w:type="default" r:id="rId12"/>
-      <w:footerReference w:type="default" r:id="rId13"/>
+      <w:headerReference w:type="default" r:id="rId11"/>
+      <w:footerReference w:type="default" r:id="rId12"/>
       <w:pgSz w:w="11906" w:h="16838"/>
       <w:pgMar w:top="403" w:right="1134" w:bottom="851" w:left="1701" w:header="720" w:footer="720" w:gutter="0"/>
       <w:pgNumType w:start="1"/>
@@ -12796,7 +12781,7 @@
 </file>
 
 <file path=word/endnotes.xml><?xml version="1.0" encoding="utf-8"?>
-<w:endnotes xmlns:wpc="http://schemas.microsoft.com/office/word/2010/wordprocessingCanvas" xmlns:mc="http://schemas.openxmlformats.org/markup-compatibility/2006" xmlns:o="urn:schemas-microsoft-com:office:office" xmlns:r="http://schemas.openxmlformats.org/officeDocument/2006/relationships" xmlns:m="http://schemas.openxmlformats.org/officeDocument/2006/math" xmlns:v="urn:schemas-microsoft-com:vml" xmlns:wp14="http://schemas.microsoft.com/office/word/2010/wordprocessingDrawing" xmlns:wp="http://schemas.openxmlformats.org/drawingml/2006/wordprocessingDrawing" xmlns:w10="urn:schemas-microsoft-com:office:word" xmlns:w="http://schemas.openxmlformats.org/wordprocessingml/2006/main" xmlns:w14="http://schemas.microsoft.com/office/word/2010/wordml" xmlns:wpg="http://schemas.microsoft.com/office/word/2010/wordprocessingGroup" xmlns:wpi="http://schemas.microsoft.com/office/word/2010/wordprocessingInk" xmlns:wne="http://schemas.microsoft.com/office/word/2006/wordml" xmlns:wps="http://schemas.microsoft.com/office/word/2010/wordprocessingShape" mc:Ignorable="w14 wp14">
+<w:endnotes xmlns:wpc="http://schemas.microsoft.com/office/word/2010/wordprocessingCanvas" xmlns:mc="http://schemas.openxmlformats.org/markup-compatibility/2006" xmlns:o="urn:schemas-microsoft-com:office:office" xmlns:r="http://schemas.openxmlformats.org/officeDocument/2006/relationships" xmlns:m="http://schemas.openxmlformats.org/officeDocument/2006/math" xmlns:v="urn:schemas-microsoft-com:vml" xmlns:wp14="http://schemas.microsoft.com/office/word/2010/wordprocessingDrawing" xmlns:wp="http://schemas.openxmlformats.org/drawingml/2006/wordprocessingDrawing" xmlns:w10="urn:schemas-microsoft-com:office:word" xmlns:w="http://schemas.openxmlformats.org/wordprocessingml/2006/main" xmlns:w14="http://schemas.microsoft.com/office/word/2010/wordml" xmlns:w15="http://schemas.microsoft.com/office/word/2012/wordml" xmlns:wpg="http://schemas.microsoft.com/office/word/2010/wordprocessingGroup" xmlns:wpi="http://schemas.microsoft.com/office/word/2010/wordprocessingInk" xmlns:wne="http://schemas.microsoft.com/office/word/2006/wordml" xmlns:wps="http://schemas.microsoft.com/office/word/2010/wordprocessingShape" mc:Ignorable="w14 w15 wp14">
   <w:endnote w:type="separator" w:id="-1">
     <w:p>
       <w:r>
@@ -12815,14 +12800,58 @@
 </file>
 
 <file path=word/footer1.xml><?xml version="1.0" encoding="utf-8"?>
-<w:ftr xmlns:wpc="http://schemas.microsoft.com/office/word/2010/wordprocessingCanvas" xmlns:mc="http://schemas.openxmlformats.org/markup-compatibility/2006" xmlns:o="urn:schemas-microsoft-com:office:office" xmlns:r="http://schemas.openxmlformats.org/officeDocument/2006/relationships" xmlns:m="http://schemas.openxmlformats.org/officeDocument/2006/math" xmlns:v="urn:schemas-microsoft-com:vml" xmlns:wp14="http://schemas.microsoft.com/office/word/2010/wordprocessingDrawing" xmlns:wp="http://schemas.openxmlformats.org/drawingml/2006/wordprocessingDrawing" xmlns:w10="urn:schemas-microsoft-com:office:word" xmlns:w="http://schemas.openxmlformats.org/wordprocessingml/2006/main" xmlns:w14="http://schemas.microsoft.com/office/word/2010/wordml" xmlns:wpg="http://schemas.microsoft.com/office/word/2010/wordprocessingGroup" xmlns:wpi="http://schemas.microsoft.com/office/word/2010/wordprocessingInk" xmlns:wne="http://schemas.microsoft.com/office/word/2006/wordml" xmlns:wps="http://schemas.microsoft.com/office/word/2010/wordprocessingShape" mc:Ignorable="w14 wp14">
+<w:ftr xmlns:wpc="http://schemas.microsoft.com/office/word/2010/wordprocessingCanvas" xmlns:mc="http://schemas.openxmlformats.org/markup-compatibility/2006" xmlns:o="urn:schemas-microsoft-com:office:office" xmlns:r="http://schemas.openxmlformats.org/officeDocument/2006/relationships" xmlns:m="http://schemas.openxmlformats.org/officeDocument/2006/math" xmlns:v="urn:schemas-microsoft-com:vml" xmlns:wp14="http://schemas.microsoft.com/office/word/2010/wordprocessingDrawing" xmlns:wp="http://schemas.openxmlformats.org/drawingml/2006/wordprocessingDrawing" xmlns:w10="urn:schemas-microsoft-com:office:word" xmlns:w="http://schemas.openxmlformats.org/wordprocessingml/2006/main" xmlns:w14="http://schemas.microsoft.com/office/word/2010/wordml" xmlns:w15="http://schemas.microsoft.com/office/word/2012/wordml" xmlns:wpg="http://schemas.microsoft.com/office/word/2010/wordprocessingGroup" xmlns:wpi="http://schemas.microsoft.com/office/word/2010/wordprocessingInk" xmlns:wne="http://schemas.microsoft.com/office/word/2006/wordml" xmlns:wps="http://schemas.microsoft.com/office/word/2010/wordprocessingShape" mc:Ignorable="w14 w15 wp14">
   <w:p>
     <w:pPr>
-      <w:tabs>
-        <w:tab w:val="center" w:pos="4252"/>
-        <w:tab w:val="right" w:pos="8504"/>
-      </w:tabs>
+      <w:pStyle w:val="Piedepgina"/>
+      <w:jc w:val="center"/>
+      <w:rPr>
+        <w:caps/>
+        <w:color w:val="4F81BD" w:themeColor="accent1"/>
+      </w:rPr>
     </w:pPr>
+    <w:r>
+      <w:rPr>
+        <w:caps/>
+        <w:color w:val="auto"/>
+        <w:sz w:val="28"/>
+      </w:rPr>
+      <w:fldChar w:fldCharType="begin"/>
+    </w:r>
+    <w:r>
+      <w:rPr>
+        <w:caps/>
+        <w:color w:val="auto"/>
+        <w:sz w:val="28"/>
+      </w:rPr>
+      <w:instrText>PAGE   \* MERGEFORMAT</w:instrText>
+    </w:r>
+    <w:r>
+      <w:rPr>
+        <w:caps/>
+        <w:color w:val="auto"/>
+        <w:sz w:val="28"/>
+      </w:rPr>
+      <w:fldChar w:fldCharType="separate"/>
+    </w:r>
+    <w:r>
+      <w:rPr>
+        <w:caps/>
+        <w:noProof/>
+        <w:color w:val="auto"/>
+        <w:sz w:val="28"/>
+        <w:lang w:val="es-ES"/>
+      </w:rPr>
+      <w:t>9</w:t>
+    </w:r>
+    <w:r>
+      <w:rPr>
+        <w:caps/>
+        <w:color w:val="auto"/>
+        <w:sz w:val="28"/>
+      </w:rPr>
+      <w:fldChar w:fldCharType="end"/>
+    </w:r>
   </w:p>
   <w:p>
     <w:pPr>
@@ -12832,77 +12861,12 @@
       </w:tabs>
       <w:spacing w:after="1134"/>
     </w:pPr>
-    <w:r>
-      <w:rPr>
-        <w:noProof/>
-      </w:rPr>
-      <mc:AlternateContent>
-        <mc:Choice Requires="wps">
-          <w:drawing>
-            <wp:inline distT="91440" distB="91440" distL="114300" distR="114300" wp14:anchorId="4552F2E7" wp14:editId="1A3D5D0A">
-              <wp:extent cx="5943600" cy="38100"/>
-              <wp:effectExtent l="0" t="0" r="0" b="0"/>
-              <wp:docPr id="3" name="3 Rectángulo"/>
-              <wp:cNvGraphicFramePr/>
-              <a:graphic xmlns:a="http://schemas.openxmlformats.org/drawingml/2006/main">
-                <a:graphicData uri="http://schemas.microsoft.com/office/word/2010/wordprocessingShape">
-                  <wps:wsp>
-                    <wps:cNvSpPr/>
-                    <wps:spPr>
-                      <a:xfrm>
-                        <a:off x="2374200" y="3761903"/>
-                        <a:ext cx="5943599" cy="36194"/>
-                      </a:xfrm>
-                      <a:prstGeom prst="rect">
-                        <a:avLst/>
-                      </a:prstGeom>
-                      <a:solidFill>
-                        <a:schemeClr val="tx1"/>
-                      </a:solidFill>
-                      <a:ln>
-                        <a:noFill/>
-                      </a:ln>
-                    </wps:spPr>
-                    <wps:txbx>
-                      <w:txbxContent>
-                        <w:p>
-                          <w:pPr>
-                            <w:textDirection w:val="btLr"/>
-                          </w:pPr>
-                        </w:p>
-                      </w:txbxContent>
-                    </wps:txbx>
-                    <wps:bodyPr lIns="91425" tIns="91425" rIns="91425" bIns="91425" anchor="ctr" anchorCtr="0"/>
-                  </wps:wsp>
-                </a:graphicData>
-              </a:graphic>
-            </wp:inline>
-          </w:drawing>
-        </mc:Choice>
-        <mc:Fallback>
-          <w:pict>
-            <v:rect id="3 Rectángulo" o:spid="_x0000_s1027" style="width:468pt;height:3pt;visibility:visible;mso-wrap-style:square;mso-left-percent:-10001;mso-top-percent:-10001;mso-position-horizontal:absolute;mso-position-horizontal-relative:char;mso-position-vertical:absolute;mso-position-vertical-relative:line;mso-left-percent:-10001;mso-top-percent:-10001;v-text-anchor:middle" o:gfxdata="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" fillcolor="black [3213]" stroked="f">
-              <v:textbox inset="2.53958mm,2.53958mm,2.53958mm,2.53958mm">
-                <w:txbxContent>
-                  <w:p>
-                    <w:pPr>
-                      <w:textDirection w:val="btLr"/>
-                    </w:pPr>
-                  </w:p>
-                </w:txbxContent>
-              </v:textbox>
-              <w10:anchorlock/>
-            </v:rect>
-          </w:pict>
-        </mc:Fallback>
-      </mc:AlternateContent>
-    </w:r>
   </w:p>
 </w:ftr>
 </file>
 
 <file path=word/footnotes.xml><?xml version="1.0" encoding="utf-8"?>
-<w:footnotes xmlns:wpc="http://schemas.microsoft.com/office/word/2010/wordprocessingCanvas" xmlns:mc="http://schemas.openxmlformats.org/markup-compatibility/2006" xmlns:o="urn:schemas-microsoft-com:office:office" xmlns:r="http://schemas.openxmlformats.org/officeDocument/2006/relationships" xmlns:m="http://schemas.openxmlformats.org/officeDocument/2006/math" xmlns:v="urn:schemas-microsoft-com:vml" xmlns:wp14="http://schemas.microsoft.com/office/word/2010/wordprocessingDrawing" xmlns:wp="http://schemas.openxmlformats.org/drawingml/2006/wordprocessingDrawing" xmlns:w10="urn:schemas-microsoft-com:office:word" xmlns:w="http://schemas.openxmlformats.org/wordprocessingml/2006/main" xmlns:w14="http://schemas.microsoft.com/office/word/2010/wordml" xmlns:wpg="http://schemas.microsoft.com/office/word/2010/wordprocessingGroup" xmlns:wpi="http://schemas.microsoft.com/office/word/2010/wordprocessingInk" xmlns:wne="http://schemas.microsoft.com/office/word/2006/wordml" xmlns:wps="http://schemas.microsoft.com/office/word/2010/wordprocessingShape" mc:Ignorable="w14 wp14">
+<w:footnotes xmlns:wpc="http://schemas.microsoft.com/office/word/2010/wordprocessingCanvas" xmlns:mc="http://schemas.openxmlformats.org/markup-compatibility/2006" xmlns:o="urn:schemas-microsoft-com:office:office" xmlns:r="http://schemas.openxmlformats.org/officeDocument/2006/relationships" xmlns:m="http://schemas.openxmlformats.org/officeDocument/2006/math" xmlns:v="urn:schemas-microsoft-com:vml" xmlns:wp14="http://schemas.microsoft.com/office/word/2010/wordprocessingDrawing" xmlns:wp="http://schemas.openxmlformats.org/drawingml/2006/wordprocessingDrawing" xmlns:w10="urn:schemas-microsoft-com:office:word" xmlns:w="http://schemas.openxmlformats.org/wordprocessingml/2006/main" xmlns:w14="http://schemas.microsoft.com/office/word/2010/wordml" xmlns:w15="http://schemas.microsoft.com/office/word/2012/wordml" xmlns:wpg="http://schemas.microsoft.com/office/word/2010/wordprocessingGroup" xmlns:wpi="http://schemas.microsoft.com/office/word/2010/wordprocessingInk" xmlns:wne="http://schemas.microsoft.com/office/word/2006/wordml" xmlns:wps="http://schemas.microsoft.com/office/word/2010/wordprocessingShape" mc:Ignorable="w14 w15 wp14">
   <w:footnote w:type="separator" w:id="-1">
     <w:p>
       <w:r>
@@ -12921,7 +12885,7 @@
 </file>
 
 <file path=word/header1.xml><?xml version="1.0" encoding="utf-8"?>
-<w:hdr xmlns:wpc="http://schemas.microsoft.com/office/word/2010/wordprocessingCanvas" xmlns:mc="http://schemas.openxmlformats.org/markup-compatibility/2006" xmlns:o="urn:schemas-microsoft-com:office:office" xmlns:r="http://schemas.openxmlformats.org/officeDocument/2006/relationships" xmlns:m="http://schemas.openxmlformats.org/officeDocument/2006/math" xmlns:v="urn:schemas-microsoft-com:vml" xmlns:wp14="http://schemas.microsoft.com/office/word/2010/wordprocessingDrawing" xmlns:wp="http://schemas.openxmlformats.org/drawingml/2006/wordprocessingDrawing" xmlns:w10="urn:schemas-microsoft-com:office:word" xmlns:w="http://schemas.openxmlformats.org/wordprocessingml/2006/main" xmlns:w14="http://schemas.microsoft.com/office/word/2010/wordml" xmlns:wpg="http://schemas.microsoft.com/office/word/2010/wordprocessingGroup" xmlns:wpi="http://schemas.microsoft.com/office/word/2010/wordprocessingInk" xmlns:wne="http://schemas.microsoft.com/office/word/2006/wordml" xmlns:wps="http://schemas.microsoft.com/office/word/2010/wordprocessingShape" mc:Ignorable="w14 wp14">
+<w:hdr xmlns:wpc="http://schemas.microsoft.com/office/word/2010/wordprocessingCanvas" xmlns:mc="http://schemas.openxmlformats.org/markup-compatibility/2006" xmlns:o="urn:schemas-microsoft-com:office:office" xmlns:r="http://schemas.openxmlformats.org/officeDocument/2006/relationships" xmlns:m="http://schemas.openxmlformats.org/officeDocument/2006/math" xmlns:v="urn:schemas-microsoft-com:vml" xmlns:wp14="http://schemas.microsoft.com/office/word/2010/wordprocessingDrawing" xmlns:wp="http://schemas.openxmlformats.org/drawingml/2006/wordprocessingDrawing" xmlns:w10="urn:schemas-microsoft-com:office:word" xmlns:w="http://schemas.openxmlformats.org/wordprocessingml/2006/main" xmlns:w14="http://schemas.microsoft.com/office/word/2010/wordml" xmlns:w15="http://schemas.microsoft.com/office/word/2012/wordml" xmlns:wpg="http://schemas.microsoft.com/office/word/2010/wordprocessingGroup" xmlns:wpi="http://schemas.microsoft.com/office/word/2010/wordprocessingInk" xmlns:wne="http://schemas.microsoft.com/office/word/2006/wordml" xmlns:wps="http://schemas.microsoft.com/office/word/2010/wordprocessingShape" mc:Ignorable="w14 w15 wp14">
   <w:p>
     <w:pPr>
       <w:tabs>
@@ -12946,6 +12910,7 @@
     <w:r>
       <w:rPr>
         <w:noProof/>
+        <w:lang w:val="es-ES" w:eastAsia="es-ES"/>
       </w:rPr>
       <mc:AlternateContent>
         <mc:Choice Requires="wps">
@@ -13014,7 +12979,7 @@
         </mc:Choice>
         <mc:Fallback>
           <w:pict>
-            <v:rect id="2 Rectángulo" o:spid="_x0000_s1026" style="position:absolute;margin-left:-.3pt;margin-top:13.8pt;width:453.75pt;height:4.5pt;z-index:-251658240;visibility:visible;mso-wrap-style:square;mso-width-percent:0;mso-height-percent:0;mso-wrap-distance-left:9pt;mso-wrap-distance-top:0;mso-wrap-distance-right:9pt;mso-wrap-distance-bottom:0;mso-position-horizontal:absolute;mso-position-horizontal-relative:text;mso-position-vertical:absolute;mso-position-vertical-relative:text;mso-width-percent:0;mso-height-percent:0;mso-width-relative:page;mso-height-relative:page;v-text-anchor:middle" o:gfxdata="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" fillcolor="black [3213]" stroked="f">
+            <v:rect w14:anchorId="3D36BE11" id="2 Rectángulo" o:spid="_x0000_s1026" style="position:absolute;margin-left:-.3pt;margin-top:13.8pt;width:453.75pt;height:4.5pt;z-index:-251658240;visibility:visible;mso-wrap-style:square;mso-width-percent:0;mso-height-percent:0;mso-wrap-distance-left:9pt;mso-wrap-distance-top:0;mso-wrap-distance-right:9pt;mso-wrap-distance-bottom:0;mso-position-horizontal:absolute;mso-position-horizontal-relative:text;mso-position-vertical:absolute;mso-position-vertical-relative:text;mso-width-percent:0;mso-height-percent:0;mso-width-relative:page;mso-height-relative:page;v-text-anchor:middle" o:gfxdata="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" fillcolor="black [3213]" stroked="f">
               <v:textbox inset="2.53958mm,2.53958mm,2.53958mm,2.53958mm">
                 <w:txbxContent>
                   <w:p>
@@ -13181,7 +13146,7 @@
 </file>
 
 <file path=word/numbering.xml><?xml version="1.0" encoding="utf-8"?>
-<w:numbering xmlns:wpc="http://schemas.microsoft.com/office/word/2010/wordprocessingCanvas" xmlns:mc="http://schemas.openxmlformats.org/markup-compatibility/2006" xmlns:o="urn:schemas-microsoft-com:office:office" xmlns:r="http://schemas.openxmlformats.org/officeDocument/2006/relationships" xmlns:m="http://schemas.openxmlformats.org/officeDocument/2006/math" xmlns:v="urn:schemas-microsoft-com:vml" xmlns:wp14="http://schemas.microsoft.com/office/word/2010/wordprocessingDrawing" xmlns:wp="http://schemas.openxmlformats.org/drawingml/2006/wordprocessingDrawing" xmlns:w10="urn:schemas-microsoft-com:office:word" xmlns:w="http://schemas.openxmlformats.org/wordprocessingml/2006/main" xmlns:w14="http://schemas.microsoft.com/office/word/2010/wordml" xmlns:wpg="http://schemas.microsoft.com/office/word/2010/wordprocessingGroup" xmlns:wpi="http://schemas.microsoft.com/office/word/2010/wordprocessingInk" xmlns:wne="http://schemas.microsoft.com/office/word/2006/wordml" xmlns:wps="http://schemas.microsoft.com/office/word/2010/wordprocessingShape" mc:Ignorable="w14 wp14">
+<w:numbering xmlns:wpc="http://schemas.microsoft.com/office/word/2010/wordprocessingCanvas" xmlns:mc="http://schemas.openxmlformats.org/markup-compatibility/2006" xmlns:o="urn:schemas-microsoft-com:office:office" xmlns:r="http://schemas.openxmlformats.org/officeDocument/2006/relationships" xmlns:m="http://schemas.openxmlformats.org/officeDocument/2006/math" xmlns:v="urn:schemas-microsoft-com:vml" xmlns:wp14="http://schemas.microsoft.com/office/word/2010/wordprocessingDrawing" xmlns:wp="http://schemas.openxmlformats.org/drawingml/2006/wordprocessingDrawing" xmlns:w10="urn:schemas-microsoft-com:office:word" xmlns:w="http://schemas.openxmlformats.org/wordprocessingml/2006/main" xmlns:w14="http://schemas.microsoft.com/office/word/2010/wordml" xmlns:w15="http://schemas.microsoft.com/office/word/2012/wordml" xmlns:wpg="http://schemas.microsoft.com/office/word/2010/wordprocessingGroup" xmlns:wpi="http://schemas.microsoft.com/office/word/2010/wordprocessingInk" xmlns:wne="http://schemas.microsoft.com/office/word/2006/wordml" xmlns:wps="http://schemas.microsoft.com/office/word/2010/wordprocessingShape" mc:Ignorable="w14 w15 wp14">
   <w:abstractNum w:abstractNumId="0">
     <w:nsid w:val="1DDB0D82"/>
     <w:multiLevelType w:val="multilevel"/>
@@ -14840,7 +14805,7 @@
 </file>
 
 <file path=word/styles.xml><?xml version="1.0" encoding="utf-8"?>
-<w:styles xmlns:mc="http://schemas.openxmlformats.org/markup-compatibility/2006" xmlns:r="http://schemas.openxmlformats.org/officeDocument/2006/relationships" xmlns:w="http://schemas.openxmlformats.org/wordprocessingml/2006/main" xmlns:w14="http://schemas.microsoft.com/office/word/2010/wordml" mc:Ignorable="w14">
+<w:styles xmlns:mc="http://schemas.openxmlformats.org/markup-compatibility/2006" xmlns:r="http://schemas.openxmlformats.org/officeDocument/2006/relationships" xmlns:w="http://schemas.openxmlformats.org/wordprocessingml/2006/main" xmlns:w14="http://schemas.microsoft.com/office/word/2010/wordml" xmlns:w15="http://schemas.microsoft.com/office/word/2012/wordml" mc:Ignorable="w14 w15">
   <w:docDefaults>
     <w:rPrDefault>
       <w:rPr>
@@ -14851,144 +14816,378 @@
     </w:rPrDefault>
     <w:pPrDefault/>
   </w:docDefaults>
-  <w:latentStyles w:defLockedState="0" w:defUIPriority="99" w:defSemiHidden="1" w:defUnhideWhenUsed="1" w:defQFormat="0" w:count="267">
-    <w:lsdException w:name="Normal" w:semiHidden="0" w:uiPriority="0" w:unhideWhenUsed="0" w:qFormat="1"/>
-    <w:lsdException w:name="heading 1" w:semiHidden="0" w:uiPriority="0" w:unhideWhenUsed="0" w:qFormat="1"/>
-    <w:lsdException w:name="heading 2" w:uiPriority="9" w:qFormat="1"/>
-    <w:lsdException w:name="heading 3" w:uiPriority="9" w:qFormat="1"/>
-    <w:lsdException w:name="heading 4" w:uiPriority="9" w:qFormat="1"/>
-    <w:lsdException w:name="heading 5" w:uiPriority="9" w:qFormat="1"/>
-    <w:lsdException w:name="heading 6" w:uiPriority="9" w:qFormat="1"/>
-    <w:lsdException w:name="heading 7" w:uiPriority="9" w:qFormat="1"/>
-    <w:lsdException w:name="heading 8" w:uiPriority="9" w:qFormat="1"/>
-    <w:lsdException w:name="heading 9" w:uiPriority="9" w:qFormat="1"/>
-    <w:lsdException w:name="toc 1" w:uiPriority="39" w:qFormat="1"/>
-    <w:lsdException w:name="toc 2" w:uiPriority="39" w:qFormat="1"/>
-    <w:lsdException w:name="toc 3" w:uiPriority="39" w:qFormat="1"/>
-    <w:lsdException w:name="toc 4" w:uiPriority="39"/>
-    <w:lsdException w:name="toc 5" w:uiPriority="39"/>
-    <w:lsdException w:name="toc 6" w:uiPriority="39"/>
-    <w:lsdException w:name="toc 7" w:uiPriority="39"/>
-    <w:lsdException w:name="toc 8" w:uiPriority="39"/>
-    <w:lsdException w:name="toc 9" w:uiPriority="39"/>
-    <w:lsdException w:name="caption" w:uiPriority="35" w:qFormat="1"/>
-    <w:lsdException w:name="Title" w:semiHidden="0" w:uiPriority="10" w:unhideWhenUsed="0" w:qFormat="1"/>
-    <w:lsdException w:name="Default Paragraph Font" w:uiPriority="1"/>
-    <w:lsdException w:name="Subtitle" w:semiHidden="0" w:uiPriority="11" w:unhideWhenUsed="0" w:qFormat="1"/>
-    <w:lsdException w:name="Strong" w:semiHidden="0" w:uiPriority="22" w:unhideWhenUsed="0" w:qFormat="1"/>
-    <w:lsdException w:name="Emphasis" w:semiHidden="0" w:uiPriority="20" w:unhideWhenUsed="0" w:qFormat="1"/>
-    <w:lsdException w:name="Table Grid" w:semiHidden="0" w:uiPriority="59" w:unhideWhenUsed="0"/>
-    <w:lsdException w:name="Placeholder Text" w:unhideWhenUsed="0"/>
-    <w:lsdException w:name="No Spacing" w:semiHidden="0" w:uiPriority="1" w:unhideWhenUsed="0" w:qFormat="1"/>
-    <w:lsdException w:name="Light Shading" w:semiHidden="0" w:uiPriority="60" w:unhideWhenUsed="0"/>
-    <w:lsdException w:name="Light List" w:semiHidden="0" w:uiPriority="61" w:unhideWhenUsed="0"/>
-    <w:lsdException w:name="Light Grid" w:semiHidden="0" w:uiPriority="62" w:unhideWhenUsed="0"/>
-    <w:lsdException w:name="Medium Shading 1" w:semiHidden="0" w:uiPriority="63" w:unhideWhenUsed="0"/>
-    <w:lsdException w:name="Medium Shading 2" w:semiHidden="0" w:uiPriority="64" w:unhideWhenUsed="0"/>
-    <w:lsdException w:name="Medium List 1" w:semiHidden="0" w:uiPriority="65" w:unhideWhenUsed="0"/>
-    <w:lsdException w:name="Medium List 2" w:semiHidden="0" w:uiPriority="66" w:unhideWhenUsed="0"/>
-    <w:lsdException w:name="Medium Grid 1" w:semiHidden="0" w:uiPriority="67" w:unhideWhenUsed="0"/>
-    <w:lsdException w:name="Medium Grid 2" w:semiHidden="0" w:uiPriority="68" w:unhideWhenUsed="0"/>
-    <w:lsdException w:name="Medium Grid 3" w:semiHidden="0" w:uiPriority="69" w:unhideWhenUsed="0"/>
-    <w:lsdException w:name="Dark List" w:semiHidden="0" w:uiPriority="70" w:unhideWhenUsed="0"/>
-    <w:lsdException w:name="Colorful Shading" w:semiHidden="0" w:uiPriority="71" w:unhideWhenUsed="0"/>
-    <w:lsdException w:name="Colorful List" w:semiHidden="0" w:uiPriority="72" w:unhideWhenUsed="0"/>
-    <w:lsdException w:name="Colorful Grid" w:semiHidden="0" w:uiPriority="73" w:unhideWhenUsed="0"/>
-    <w:lsdException w:name="Light Shading Accent 1" w:semiHidden="0" w:uiPriority="60" w:unhideWhenUsed="0"/>
-    <w:lsdException w:name="Light List Accent 1" w:semiHidden="0" w:uiPriority="61" w:unhideWhenUsed="0"/>
-    <w:lsdException w:name="Light Grid Accent 1" w:semiHidden="0" w:uiPriority="62" w:unhideWhenUsed="0"/>
-    <w:lsdException w:name="Medium Shading 1 Accent 1" w:semiHidden="0" w:uiPriority="63" w:unhideWhenUsed="0"/>
-    <w:lsdException w:name="Medium Shading 2 Accent 1" w:semiHidden="0" w:uiPriority="64" w:unhideWhenUsed="0"/>
-    <w:lsdException w:name="Medium List 1 Accent 1" w:semiHidden="0" w:uiPriority="65" w:unhideWhenUsed="0"/>
-    <w:lsdException w:name="Revision" w:unhideWhenUsed="0"/>
-    <w:lsdException w:name="List Paragraph" w:semiHidden="0" w:uiPriority="34" w:unhideWhenUsed="0" w:qFormat="1"/>
-    <w:lsdException w:name="Quote" w:semiHidden="0" w:uiPriority="29" w:unhideWhenUsed="0" w:qFormat="1"/>
-    <w:lsdException w:name="Intense Quote" w:semiHidden="0" w:uiPriority="30" w:unhideWhenUsed="0" w:qFormat="1"/>
-    <w:lsdException w:name="Medium List 2 Accent 1" w:semiHidden="0" w:uiPriority="66" w:unhideWhenUsed="0"/>
-    <w:lsdException w:name="Medium Grid 1 Accent 1" w:semiHidden="0" w:uiPriority="67" w:unhideWhenUsed="0"/>
-    <w:lsdException w:name="Medium Grid 2 Accent 1" w:semiHidden="0" w:uiPriority="68" w:unhideWhenUsed="0"/>
-    <w:lsdException w:name="Medium Grid 3 Accent 1" w:semiHidden="0" w:uiPriority="69" w:unhideWhenUsed="0"/>
-    <w:lsdException w:name="Dark List Accent 1" w:semiHidden="0" w:uiPriority="70" w:unhideWhenUsed="0"/>
-    <w:lsdException w:name="Colorful Shading Accent 1" w:semiHidden="0" w:uiPriority="71" w:unhideWhenUsed="0"/>
-    <w:lsdException w:name="Colorful List Accent 1" w:semiHidden="0" w:uiPriority="72" w:unhideWhenUsed="0"/>
-    <w:lsdException w:name="Colorful Grid Accent 1" w:semiHidden="0" w:uiPriority="73" w:unhideWhenUsed="0"/>
-    <w:lsdException w:name="Light Shading Accent 2" w:semiHidden="0" w:uiPriority="60" w:unhideWhenUsed="0"/>
-    <w:lsdException w:name="Light List Accent 2" w:semiHidden="0" w:uiPriority="61" w:unhideWhenUsed="0"/>
-    <w:lsdException w:name="Light Grid Accent 2" w:semiHidden="0" w:uiPriority="62" w:unhideWhenUsed="0"/>
-    <w:lsdException w:name="Medium Shading 1 Accent 2" w:semiHidden="0" w:uiPriority="63" w:unhideWhenUsed="0"/>
-    <w:lsdException w:name="Medium Shading 2 Accent 2" w:semiHidden="0" w:uiPriority="64" w:unhideWhenUsed="0"/>
-    <w:lsdException w:name="Medium List 1 Accent 2" w:semiHidden="0" w:uiPriority="65" w:unhideWhenUsed="0"/>
-    <w:lsdException w:name="Medium List 2 Accent 2" w:semiHidden="0" w:uiPriority="66" w:unhideWhenUsed="0"/>
-    <w:lsdException w:name="Medium Grid 1 Accent 2" w:semiHidden="0" w:uiPriority="67" w:unhideWhenUsed="0"/>
-    <w:lsdException w:name="Medium Grid 2 Accent 2" w:semiHidden="0" w:uiPriority="68" w:unhideWhenUsed="0"/>
-    <w:lsdException w:name="Medium Grid 3 Accent 2" w:semiHidden="0" w:uiPriority="69" w:unhideWhenUsed="0"/>
-    <w:lsdException w:name="Dark List Accent 2" w:semiHidden="0" w:uiPriority="70" w:unhideWhenUsed="0"/>
-    <w:lsdException w:name="Colorful Shading Accent 2" w:semiHidden="0" w:uiPriority="71" w:unhideWhenUsed="0"/>
-    <w:lsdException w:name="Colorful List Accent 2" w:semiHidden="0" w:uiPriority="72" w:unhideWhenUsed="0"/>
-    <w:lsdException w:name="Colorful Grid Accent 2" w:semiHidden="0" w:uiPriority="73" w:unhideWhenUsed="0"/>
-    <w:lsdException w:name="Light Shading Accent 3" w:semiHidden="0" w:uiPriority="60" w:unhideWhenUsed="0"/>
-    <w:lsdException w:name="Light List Accent 3" w:semiHidden="0" w:uiPriority="61" w:unhideWhenUsed="0"/>
-    <w:lsdException w:name="Light Grid Accent 3" w:semiHidden="0" w:uiPriority="62" w:unhideWhenUsed="0"/>
-    <w:lsdException w:name="Medium Shading 1 Accent 3" w:semiHidden="0" w:uiPriority="63" w:unhideWhenUsed="0"/>
-    <w:lsdException w:name="Medium Shading 2 Accent 3" w:semiHidden="0" w:uiPriority="64" w:unhideWhenUsed="0"/>
-    <w:lsdException w:name="Medium List 1 Accent 3" w:semiHidden="0" w:uiPriority="65" w:unhideWhenUsed="0"/>
-    <w:lsdException w:name="Medium List 2 Accent 3" w:semiHidden="0" w:uiPriority="66" w:unhideWhenUsed="0"/>
-    <w:lsdException w:name="Medium Grid 1 Accent 3" w:semiHidden="0" w:uiPriority="67" w:unhideWhenUsed="0"/>
-    <w:lsdException w:name="Medium Grid 2 Accent 3" w:semiHidden="0" w:uiPriority="68" w:unhideWhenUsed="0"/>
-    <w:lsdException w:name="Medium Grid 3 Accent 3" w:semiHidden="0" w:uiPriority="69" w:unhideWhenUsed="0"/>
-    <w:lsdException w:name="Dark List Accent 3" w:semiHidden="0" w:uiPriority="70" w:unhideWhenUsed="0"/>
-    <w:lsdException w:name="Colorful Shading Accent 3" w:semiHidden="0" w:uiPriority="71" w:unhideWhenUsed="0"/>
-    <w:lsdException w:name="Colorful List Accent 3" w:semiHidden="0" w:uiPriority="72" w:unhideWhenUsed="0"/>
-    <w:lsdException w:name="Colorful Grid Accent 3" w:semiHidden="0" w:uiPriority="73" w:unhideWhenUsed="0"/>
-    <w:lsdException w:name="Light Shading Accent 4" w:semiHidden="0" w:uiPriority="60" w:unhideWhenUsed="0"/>
-    <w:lsdException w:name="Light List Accent 4" w:semiHidden="0" w:uiPriority="61" w:unhideWhenUsed="0"/>
-    <w:lsdException w:name="Light Grid Accent 4" w:semiHidden="0" w:uiPriority="62" w:unhideWhenUsed="0"/>
-    <w:lsdException w:name="Medium Shading 1 Accent 4" w:semiHidden="0" w:uiPriority="63" w:unhideWhenUsed="0"/>
-    <w:lsdException w:name="Medium Shading 2 Accent 4" w:semiHidden="0" w:uiPriority="64" w:unhideWhenUsed="0"/>
-    <w:lsdException w:name="Medium List 1 Accent 4" w:semiHidden="0" w:uiPriority="65" w:unhideWhenUsed="0"/>
-    <w:lsdException w:name="Medium List 2 Accent 4" w:semiHidden="0" w:uiPriority="66" w:unhideWhenUsed="0"/>
-    <w:lsdException w:name="Medium Grid 1 Accent 4" w:semiHidden="0" w:uiPriority="67" w:unhideWhenUsed="0"/>
-    <w:lsdException w:name="Medium Grid 2 Accent 4" w:semiHidden="0" w:uiPriority="68" w:unhideWhenUsed="0"/>
-    <w:lsdException w:name="Medium Grid 3 Accent 4" w:semiHidden="0" w:uiPriority="69" w:unhideWhenUsed="0"/>
-    <w:lsdException w:name="Dark List Accent 4" w:semiHidden="0" w:uiPriority="70" w:unhideWhenUsed="0"/>
-    <w:lsdException w:name="Colorful Shading Accent 4" w:semiHidden="0" w:uiPriority="71" w:unhideWhenUsed="0"/>
-    <w:lsdException w:name="Colorful List Accent 4" w:semiHidden="0" w:uiPriority="72" w:unhideWhenUsed="0"/>
-    <w:lsdException w:name="Colorful Grid Accent 4" w:semiHidden="0" w:uiPriority="73" w:unhideWhenUsed="0"/>
-    <w:lsdException w:name="Light Shading Accent 5" w:semiHidden="0" w:uiPriority="60" w:unhideWhenUsed="0"/>
-    <w:lsdException w:name="Light List Accent 5" w:semiHidden="0" w:uiPriority="61" w:unhideWhenUsed="0"/>
-    <w:lsdException w:name="Light Grid Accent 5" w:semiHidden="0" w:uiPriority="62" w:unhideWhenUsed="0"/>
-    <w:lsdException w:name="Medium Shading 1 Accent 5" w:semiHidden="0" w:uiPriority="63" w:unhideWhenUsed="0"/>
-    <w:lsdException w:name="Medium Shading 2 Accent 5" w:semiHidden="0" w:uiPriority="64" w:unhideWhenUsed="0"/>
-    <w:lsdException w:name="Medium List 1 Accent 5" w:semiHidden="0" w:uiPriority="65" w:unhideWhenUsed="0"/>
-    <w:lsdException w:name="Medium List 2 Accent 5" w:semiHidden="0" w:uiPriority="66" w:unhideWhenUsed="0"/>
-    <w:lsdException w:name="Medium Grid 1 Accent 5" w:semiHidden="0" w:uiPriority="67" w:unhideWhenUsed="0"/>
-    <w:lsdException w:name="Medium Grid 2 Accent 5" w:semiHidden="0" w:uiPriority="68" w:unhideWhenUsed="0"/>
-    <w:lsdException w:name="Medium Grid 3 Accent 5" w:semiHidden="0" w:uiPriority="69" w:unhideWhenUsed="0"/>
-    <w:lsdException w:name="Dark List Accent 5" w:semiHidden="0" w:uiPriority="70" w:unhideWhenUsed="0"/>
-    <w:lsdException w:name="Colorful Shading Accent 5" w:semiHidden="0" w:uiPriority="71" w:unhideWhenUsed="0"/>
-    <w:lsdException w:name="Colorful List Accent 5" w:semiHidden="0" w:uiPriority="72" w:unhideWhenUsed="0"/>
-    <w:lsdException w:name="Colorful Grid Accent 5" w:semiHidden="0" w:uiPriority="73" w:unhideWhenUsed="0"/>
-    <w:lsdException w:name="Light Shading Accent 6" w:semiHidden="0" w:uiPriority="60" w:unhideWhenUsed="0"/>
-    <w:lsdException w:name="Light List Accent 6" w:semiHidden="0" w:uiPriority="61" w:unhideWhenUsed="0"/>
-    <w:lsdException w:name="Light Grid Accent 6" w:semiHidden="0" w:uiPriority="62" w:unhideWhenUsed="0"/>
-    <w:lsdException w:name="Medium Shading 1 Accent 6" w:semiHidden="0" w:uiPriority="63" w:unhideWhenUsed="0"/>
-    <w:lsdException w:name="Medium Shading 2 Accent 6" w:semiHidden="0" w:uiPriority="64" w:unhideWhenUsed="0"/>
-    <w:lsdException w:name="Medium List 1 Accent 6" w:semiHidden="0" w:uiPriority="65" w:unhideWhenUsed="0"/>
-    <w:lsdException w:name="Medium List 2 Accent 6" w:semiHidden="0" w:uiPriority="66" w:unhideWhenUsed="0"/>
-    <w:lsdException w:name="Medium Grid 1 Accent 6" w:semiHidden="0" w:uiPriority="67" w:unhideWhenUsed="0"/>
-    <w:lsdException w:name="Medium Grid 2 Accent 6" w:semiHidden="0" w:uiPriority="68" w:unhideWhenUsed="0"/>
-    <w:lsdException w:name="Medium Grid 3 Accent 6" w:semiHidden="0" w:uiPriority="69" w:unhideWhenUsed="0"/>
-    <w:lsdException w:name="Dark List Accent 6" w:semiHidden="0" w:uiPriority="70" w:unhideWhenUsed="0"/>
-    <w:lsdException w:name="Colorful Shading Accent 6" w:semiHidden="0" w:uiPriority="71" w:unhideWhenUsed="0"/>
-    <w:lsdException w:name="Colorful List Accent 6" w:semiHidden="0" w:uiPriority="72" w:unhideWhenUsed="0"/>
-    <w:lsdException w:name="Colorful Grid Accent 6" w:semiHidden="0" w:uiPriority="73" w:unhideWhenUsed="0"/>
-    <w:lsdException w:name="Subtle Emphasis" w:semiHidden="0" w:uiPriority="19" w:unhideWhenUsed="0" w:qFormat="1"/>
-    <w:lsdException w:name="Intense Emphasis" w:semiHidden="0" w:uiPriority="21" w:unhideWhenUsed="0" w:qFormat="1"/>
-    <w:lsdException w:name="Subtle Reference" w:semiHidden="0" w:uiPriority="31" w:unhideWhenUsed="0" w:qFormat="1"/>
-    <w:lsdException w:name="Intense Reference" w:semiHidden="0" w:uiPriority="32" w:unhideWhenUsed="0" w:qFormat="1"/>
-    <w:lsdException w:name="Book Title" w:semiHidden="0" w:uiPriority="33" w:unhideWhenUsed="0" w:qFormat="1"/>
-    <w:lsdException w:name="Bibliography" w:uiPriority="37"/>
-    <w:lsdException w:name="TOC Heading" w:uiPriority="39" w:qFormat="1"/>
+  <w:latentStyles w:defLockedState="0" w:defUIPriority="99" w:defSemiHidden="0" w:defUnhideWhenUsed="0" w:defQFormat="0" w:count="371">
+    <w:lsdException w:name="Normal" w:uiPriority="0" w:qFormat="1"/>
+    <w:lsdException w:name="heading 1" w:uiPriority="0" w:qFormat="1"/>
+    <w:lsdException w:name="heading 2" w:semiHidden="1" w:uiPriority="9" w:unhideWhenUsed="1" w:qFormat="1"/>
+    <w:lsdException w:name="heading 3" w:semiHidden="1" w:uiPriority="9" w:unhideWhenUsed="1" w:qFormat="1"/>
+    <w:lsdException w:name="heading 4" w:semiHidden="1" w:uiPriority="9" w:unhideWhenUsed="1" w:qFormat="1"/>
+    <w:lsdException w:name="heading 5" w:semiHidden="1" w:uiPriority="9" w:unhideWhenUsed="1" w:qFormat="1"/>
+    <w:lsdException w:name="heading 6" w:semiHidden="1" w:uiPriority="9" w:unhideWhenUsed="1" w:qFormat="1"/>
+    <w:lsdException w:name="heading 7" w:semiHidden="1" w:uiPriority="9" w:unhideWhenUsed="1" w:qFormat="1"/>
+    <w:lsdException w:name="heading 8" w:semiHidden="1" w:uiPriority="9" w:unhideWhenUsed="1" w:qFormat="1"/>
+    <w:lsdException w:name="heading 9" w:semiHidden="1" w:uiPriority="9" w:unhideWhenUsed="1" w:qFormat="1"/>
+    <w:lsdException w:name="index 1" w:semiHidden="1" w:unhideWhenUsed="1"/>
+    <w:lsdException w:name="index 2" w:semiHidden="1" w:unhideWhenUsed="1"/>
+    <w:lsdException w:name="index 3" w:semiHidden="1" w:unhideWhenUsed="1"/>
+    <w:lsdException w:name="index 4" w:semiHidden="1" w:unhideWhenUsed="1"/>
+    <w:lsdException w:name="index 5" w:semiHidden="1" w:unhideWhenUsed="1"/>
+    <w:lsdException w:name="index 6" w:semiHidden="1" w:unhideWhenUsed="1"/>
+    <w:lsdException w:name="index 7" w:semiHidden="1" w:unhideWhenUsed="1"/>
+    <w:lsdException w:name="index 8" w:semiHidden="1" w:unhideWhenUsed="1"/>
+    <w:lsdException w:name="index 9" w:semiHidden="1" w:unhideWhenUsed="1"/>
+    <w:lsdException w:name="toc 1" w:semiHidden="1" w:uiPriority="39" w:unhideWhenUsed="1" w:qFormat="1"/>
+    <w:lsdException w:name="toc 2" w:semiHidden="1" w:uiPriority="39" w:unhideWhenUsed="1" w:qFormat="1"/>
+    <w:lsdException w:name="toc 3" w:semiHidden="1" w:uiPriority="39" w:unhideWhenUsed="1" w:qFormat="1"/>
+    <w:lsdException w:name="toc 4" w:semiHidden="1" w:uiPriority="39" w:unhideWhenUsed="1"/>
+    <w:lsdException w:name="toc 5" w:semiHidden="1" w:uiPriority="39" w:unhideWhenUsed="1"/>
+    <w:lsdException w:name="toc 6" w:semiHidden="1" w:uiPriority="39" w:unhideWhenUsed="1"/>
+    <w:lsdException w:name="toc 7" w:semiHidden="1" w:uiPriority="39" w:unhideWhenUsed="1"/>
+    <w:lsdException w:name="toc 8" w:semiHidden="1" w:uiPriority="39" w:unhideWhenUsed="1"/>
+    <w:lsdException w:name="toc 9" w:semiHidden="1" w:uiPriority="39" w:unhideWhenUsed="1"/>
+    <w:lsdException w:name="Normal Indent" w:semiHidden="1" w:unhideWhenUsed="1"/>
+    <w:lsdException w:name="footnote text" w:semiHidden="1" w:unhideWhenUsed="1"/>
+    <w:lsdException w:name="annotation text" w:semiHidden="1" w:unhideWhenUsed="1"/>
+    <w:lsdException w:name="header" w:semiHidden="1" w:unhideWhenUsed="1"/>
+    <w:lsdException w:name="footer" w:semiHidden="1" w:unhideWhenUsed="1"/>
+    <w:lsdException w:name="index heading" w:semiHidden="1" w:unhideWhenUsed="1"/>
+    <w:lsdException w:name="caption" w:semiHidden="1" w:uiPriority="35" w:unhideWhenUsed="1" w:qFormat="1"/>
+    <w:lsdException w:name="table of figures" w:semiHidden="1" w:unhideWhenUsed="1"/>
+    <w:lsdException w:name="envelope address" w:semiHidden="1" w:unhideWhenUsed="1"/>
+    <w:lsdException w:name="envelope return" w:semiHidden="1" w:unhideWhenUsed="1"/>
+    <w:lsdException w:name="footnote reference" w:semiHidden="1" w:unhideWhenUsed="1"/>
+    <w:lsdException w:name="annotation reference" w:semiHidden="1" w:unhideWhenUsed="1"/>
+    <w:lsdException w:name="line number" w:semiHidden="1" w:unhideWhenUsed="1"/>
+    <w:lsdException w:name="page number" w:semiHidden="1" w:unhideWhenUsed="1"/>
+    <w:lsdException w:name="endnote reference" w:semiHidden="1" w:unhideWhenUsed="1"/>
+    <w:lsdException w:name="endnote text" w:semiHidden="1" w:unhideWhenUsed="1"/>
+    <w:lsdException w:name="table of authorities" w:semiHidden="1" w:unhideWhenUsed="1"/>
+    <w:lsdException w:name="macro" w:semiHidden="1" w:unhideWhenUsed="1"/>
+    <w:lsdException w:name="toa heading" w:semiHidden="1" w:unhideWhenUsed="1"/>
+    <w:lsdException w:name="List" w:semiHidden="1" w:unhideWhenUsed="1"/>
+    <w:lsdException w:name="List Bullet" w:semiHidden="1" w:unhideWhenUsed="1"/>
+    <w:lsdException w:name="List Number" w:semiHidden="1" w:unhideWhenUsed="1"/>
+    <w:lsdException w:name="List 2" w:semiHidden="1" w:unhideWhenUsed="1"/>
+    <w:lsdException w:name="List 3" w:semiHidden="1" w:unhideWhenUsed="1"/>
+    <w:lsdException w:name="List 4" w:semiHidden="1" w:unhideWhenUsed="1"/>
+    <w:lsdException w:name="List 5" w:semiHidden="1" w:unhideWhenUsed="1"/>
+    <w:lsdException w:name="List Bullet 2" w:semiHidden="1" w:unhideWhenUsed="1"/>
+    <w:lsdException w:name="List Bullet 3" w:semiHidden="1" w:unhideWhenUsed="1"/>
+    <w:lsdException w:name="List Bullet 4" w:semiHidden="1" w:unhideWhenUsed="1"/>
+    <w:lsdException w:name="List Bullet 5" w:semiHidden="1" w:unhideWhenUsed="1"/>
+    <w:lsdException w:name="List Number 2" w:semiHidden="1" w:unhideWhenUsed="1"/>
+    <w:lsdException w:name="List Number 3" w:semiHidden="1" w:unhideWhenUsed="1"/>
+    <w:lsdException w:name="List Number 4" w:semiHidden="1" w:unhideWhenUsed="1"/>
+    <w:lsdException w:name="List Number 5" w:semiHidden="1" w:unhideWhenUsed="1"/>
+    <w:lsdException w:name="Title" w:uiPriority="10" w:qFormat="1"/>
+    <w:lsdException w:name="Closing" w:semiHidden="1" w:unhideWhenUsed="1"/>
+    <w:lsdException w:name="Signature" w:semiHidden="1" w:unhideWhenUsed="1"/>
+    <w:lsdException w:name="Default Paragraph Font" w:semiHidden="1" w:uiPriority="1" w:unhideWhenUsed="1"/>
+    <w:lsdException w:name="Body Text" w:semiHidden="1" w:unhideWhenUsed="1"/>
+    <w:lsdException w:name="Body Text Indent" w:semiHidden="1" w:unhideWhenUsed="1"/>
+    <w:lsdException w:name="List Continue" w:semiHidden="1" w:unhideWhenUsed="1"/>
+    <w:lsdException w:name="List Continue 2" w:semiHidden="1" w:unhideWhenUsed="1"/>
+    <w:lsdException w:name="List Continue 3" w:semiHidden="1" w:unhideWhenUsed="1"/>
+    <w:lsdException w:name="List Continue 4" w:semiHidden="1" w:unhideWhenUsed="1"/>
+    <w:lsdException w:name="List Continue 5" w:semiHidden="1" w:unhideWhenUsed="1"/>
+    <w:lsdException w:name="Message Header" w:semiHidden="1" w:unhideWhenUsed="1"/>
+    <w:lsdException w:name="Subtitle" w:uiPriority="11" w:qFormat="1"/>
+    <w:lsdException w:name="Salutation" w:semiHidden="1" w:unhideWhenUsed="1"/>
+    <w:lsdException w:name="Date" w:semiHidden="1" w:unhideWhenUsed="1"/>
+    <w:lsdException w:name="Body Text First Indent" w:semiHidden="1" w:unhideWhenUsed="1"/>
+    <w:lsdException w:name="Body Text First Indent 2" w:semiHidden="1" w:unhideWhenUsed="1"/>
+    <w:lsdException w:name="Note Heading" w:semiHidden="1" w:unhideWhenUsed="1"/>
+    <w:lsdException w:name="Body Text 2" w:semiHidden="1" w:unhideWhenUsed="1"/>
+    <w:lsdException w:name="Body Text 3" w:semiHidden="1" w:unhideWhenUsed="1"/>
+    <w:lsdException w:name="Body Text Indent 2" w:semiHidden="1" w:unhideWhenUsed="1"/>
+    <w:lsdException w:name="Body Text Indent 3" w:semiHidden="1" w:unhideWhenUsed="1"/>
+    <w:lsdException w:name="Block Text" w:semiHidden="1" w:unhideWhenUsed="1"/>
+    <w:lsdException w:name="Hyperlink" w:semiHidden="1" w:unhideWhenUsed="1"/>
+    <w:lsdException w:name="FollowedHyperlink" w:semiHidden="1" w:unhideWhenUsed="1"/>
+    <w:lsdException w:name="Strong" w:uiPriority="22" w:qFormat="1"/>
+    <w:lsdException w:name="Emphasis" w:uiPriority="20" w:qFormat="1"/>
+    <w:lsdException w:name="Document Map" w:semiHidden="1" w:unhideWhenUsed="1"/>
+    <w:lsdException w:name="Plain Text" w:semiHidden="1" w:unhideWhenUsed="1"/>
+    <w:lsdException w:name="E-mail Signature" w:semiHidden="1" w:unhideWhenUsed="1"/>
+    <w:lsdException w:name="HTML Top of Form" w:semiHidden="1" w:unhideWhenUsed="1"/>
+    <w:lsdException w:name="HTML Bottom of Form" w:semiHidden="1" w:unhideWhenUsed="1"/>
+    <w:lsdException w:name="Normal (Web)" w:semiHidden="1" w:unhideWhenUsed="1"/>
+    <w:lsdException w:name="HTML Acronym" w:semiHidden="1" w:unhideWhenUsed="1"/>
+    <w:lsdException w:name="HTML Address" w:semiHidden="1" w:unhideWhenUsed="1"/>
+    <w:lsdException w:name="HTML Cite" w:semiHidden="1" w:unhideWhenUsed="1"/>
+    <w:lsdException w:name="HTML Code" w:semiHidden="1" w:unhideWhenUsed="1"/>
+    <w:lsdException w:name="HTML Definition" w:semiHidden="1" w:unhideWhenUsed="1"/>
+    <w:lsdException w:name="HTML Keyboard" w:semiHidden="1" w:unhideWhenUsed="1"/>
+    <w:lsdException w:name="HTML Preformatted" w:semiHidden="1" w:unhideWhenUsed="1"/>
+    <w:lsdException w:name="HTML Sample" w:semiHidden="1" w:unhideWhenUsed="1"/>
+    <w:lsdException w:name="HTML Typewriter" w:semiHidden="1" w:unhideWhenUsed="1"/>
+    <w:lsdException w:name="HTML Variable" w:semiHidden="1" w:unhideWhenUsed="1"/>
+    <w:lsdException w:name="Normal Table" w:semiHidden="1" w:unhideWhenUsed="1"/>
+    <w:lsdException w:name="annotation subject" w:semiHidden="1" w:unhideWhenUsed="1"/>
+    <w:lsdException w:name="No List" w:semiHidden="1" w:unhideWhenUsed="1"/>
+    <w:lsdException w:name="Outline List 1" w:semiHidden="1" w:unhideWhenUsed="1"/>
+    <w:lsdException w:name="Outline List 2" w:semiHidden="1" w:unhideWhenUsed="1"/>
+    <w:lsdException w:name="Outline List 3" w:semiHidden="1" w:unhideWhenUsed="1"/>
+    <w:lsdException w:name="Table Simple 1" w:semiHidden="1" w:unhideWhenUsed="1"/>
+    <w:lsdException w:name="Table Simple 2" w:semiHidden="1" w:unhideWhenUsed="1"/>
+    <w:lsdException w:name="Table Simple 3" w:semiHidden="1" w:unhideWhenUsed="1"/>
+    <w:lsdException w:name="Table Classic 1" w:semiHidden="1" w:unhideWhenUsed="1"/>
+    <w:lsdException w:name="Table Classic 2" w:semiHidden="1" w:unhideWhenUsed="1"/>
+    <w:lsdException w:name="Table Classic 3" w:semiHidden="1" w:unhideWhenUsed="1"/>
+    <w:lsdException w:name="Table Classic 4" w:semiHidden="1" w:unhideWhenUsed="1"/>
+    <w:lsdException w:name="Table Colorful 1" w:semiHidden="1" w:unhideWhenUsed="1"/>
+    <w:lsdException w:name="Table Colorful 2" w:semiHidden="1" w:unhideWhenUsed="1"/>
+    <w:lsdException w:name="Table Colorful 3" w:semiHidden="1" w:unhideWhenUsed="1"/>
+    <w:lsdException w:name="Table Columns 1" w:semiHidden="1" w:unhideWhenUsed="1"/>
+    <w:lsdException w:name="Table Columns 2" w:semiHidden="1" w:unhideWhenUsed="1"/>
+    <w:lsdException w:name="Table Columns 3" w:semiHidden="1" w:unhideWhenUsed="1"/>
+    <w:lsdException w:name="Table Columns 4" w:semiHidden="1" w:unhideWhenUsed="1"/>
+    <w:lsdException w:name="Table Columns 5" w:semiHidden="1" w:unhideWhenUsed="1"/>
+    <w:lsdException w:name="Table Grid 1" w:semiHidden="1" w:unhideWhenUsed="1"/>
+    <w:lsdException w:name="Table Grid 2" w:semiHidden="1" w:unhideWhenUsed="1"/>
+    <w:lsdException w:name="Table Grid 3" w:semiHidden="1" w:unhideWhenUsed="1"/>
+    <w:lsdException w:name="Table Grid 4" w:semiHidden="1" w:unhideWhenUsed="1"/>
+    <w:lsdException w:name="Table Grid 5" w:semiHidden="1" w:unhideWhenUsed="1"/>
+    <w:lsdException w:name="Table Grid 6" w:semiHidden="1" w:unhideWhenUsed="1"/>
+    <w:lsdException w:name="Table Grid 7" w:semiHidden="1" w:unhideWhenUsed="1"/>
+    <w:lsdException w:name="Table Grid 8" w:semiHidden="1" w:unhideWhenUsed="1"/>
+    <w:lsdException w:name="Table List 1" w:semiHidden="1" w:unhideWhenUsed="1"/>
+    <w:lsdException w:name="Table List 2" w:semiHidden="1" w:unhideWhenUsed="1"/>
+    <w:lsdException w:name="Table List 3" w:semiHidden="1" w:unhideWhenUsed="1"/>
+    <w:lsdException w:name="Table List 4" w:semiHidden="1" w:unhideWhenUsed="1"/>
+    <w:lsdException w:name="Table List 5" w:semiHidden="1" w:unhideWhenUsed="1"/>
+    <w:lsdException w:name="Table List 6" w:semiHidden="1" w:unhideWhenUsed="1"/>
+    <w:lsdException w:name="Table List 7" w:semiHidden="1" w:unhideWhenUsed="1"/>
+    <w:lsdException w:name="Table List 8" w:semiHidden="1" w:unhideWhenUsed="1"/>
+    <w:lsdException w:name="Table 3D effects 1" w:semiHidden="1" w:unhideWhenUsed="1"/>
+    <w:lsdException w:name="Table 3D effects 2" w:semiHidden="1" w:unhideWhenUsed="1"/>
+    <w:lsdException w:name="Table 3D effects 3" w:semiHidden="1" w:unhideWhenUsed="1"/>
+    <w:lsdException w:name="Table Contemporary" w:semiHidden="1" w:unhideWhenUsed="1"/>
+    <w:lsdException w:name="Table Elegant" w:semiHidden="1" w:unhideWhenUsed="1"/>
+    <w:lsdException w:name="Table Professional" w:semiHidden="1" w:unhideWhenUsed="1"/>
+    <w:lsdException w:name="Table Subtle 1" w:semiHidden="1" w:unhideWhenUsed="1"/>
+    <w:lsdException w:name="Table Subtle 2" w:semiHidden="1" w:unhideWhenUsed="1"/>
+    <w:lsdException w:name="Table Web 1" w:semiHidden="1" w:unhideWhenUsed="1"/>
+    <w:lsdException w:name="Table Web 2" w:semiHidden="1" w:unhideWhenUsed="1"/>
+    <w:lsdException w:name="Table Web 3" w:semiHidden="1" w:unhideWhenUsed="1"/>
+    <w:lsdException w:name="Balloon Text" w:semiHidden="1" w:unhideWhenUsed="1"/>
+    <w:lsdException w:name="Table Grid" w:uiPriority="59"/>
+    <w:lsdException w:name="Table Theme" w:semiHidden="1" w:unhideWhenUsed="1"/>
+    <w:lsdException w:name="Placeholder Text" w:semiHidden="1"/>
+    <w:lsdException w:name="No Spacing" w:uiPriority="1" w:qFormat="1"/>
+    <w:lsdException w:name="Light Shading" w:uiPriority="60"/>
+    <w:lsdException w:name="Light List" w:uiPriority="61"/>
+    <w:lsdException w:name="Light Grid" w:uiPriority="62"/>
+    <w:lsdException w:name="Medium Shading 1" w:uiPriority="63"/>
+    <w:lsdException w:name="Medium Shading 2" w:uiPriority="64"/>
+    <w:lsdException w:name="Medium List 1" w:uiPriority="65"/>
+    <w:lsdException w:name="Medium List 2" w:uiPriority="66"/>
+    <w:lsdException w:name="Medium Grid 1" w:uiPriority="67"/>
+    <w:lsdException w:name="Medium Grid 2" w:uiPriority="68"/>
+    <w:lsdException w:name="Medium Grid 3" w:uiPriority="69"/>
+    <w:lsdException w:name="Dark List" w:uiPriority="70"/>
+    <w:lsdException w:name="Colorful Shading" w:uiPriority="71"/>
+    <w:lsdException w:name="Colorful List" w:uiPriority="72"/>
+    <w:lsdException w:name="Colorful Grid" w:uiPriority="73"/>
+    <w:lsdException w:name="Light Shading Accent 1" w:uiPriority="60"/>
+    <w:lsdException w:name="Light List Accent 1" w:uiPriority="61"/>
+    <w:lsdException w:name="Light Grid Accent 1" w:uiPriority="62"/>
+    <w:lsdException w:name="Medium Shading 1 Accent 1" w:uiPriority="63"/>
+    <w:lsdException w:name="Medium Shading 2 Accent 1" w:uiPriority="64"/>
+    <w:lsdException w:name="Medium List 1 Accent 1" w:uiPriority="65"/>
+    <w:lsdException w:name="Revision" w:semiHidden="1"/>
+    <w:lsdException w:name="List Paragraph" w:uiPriority="34" w:qFormat="1"/>
+    <w:lsdException w:name="Quote" w:uiPriority="29" w:qFormat="1"/>
+    <w:lsdException w:name="Intense Quote" w:uiPriority="30" w:qFormat="1"/>
+    <w:lsdException w:name="Medium List 2 Accent 1" w:uiPriority="66"/>
+    <w:lsdException w:name="Medium Grid 1 Accent 1" w:uiPriority="67"/>
+    <w:lsdException w:name="Medium Grid 2 Accent 1" w:uiPriority="68"/>
+    <w:lsdException w:name="Medium Grid 3 Accent 1" w:uiPriority="69"/>
+    <w:lsdException w:name="Dark List Accent 1" w:uiPriority="70"/>
+    <w:lsdException w:name="Colorful Shading Accent 1" w:uiPriority="71"/>
+    <w:lsdException w:name="Colorful List Accent 1" w:uiPriority="72"/>
+    <w:lsdException w:name="Colorful Grid Accent 1" w:uiPriority="73"/>
+    <w:lsdException w:name="Light Shading Accent 2" w:uiPriority="60"/>
+    <w:lsdException w:name="Light List Accent 2" w:uiPriority="61"/>
+    <w:lsdException w:name="Light Grid Accent 2" w:uiPriority="62"/>
+    <w:lsdException w:name="Medium Shading 1 Accent 2" w:uiPriority="63"/>
+    <w:lsdException w:name="Medium Shading 2 Accent 2" w:uiPriority="64"/>
+    <w:lsdException w:name="Medium List 1 Accent 2" w:uiPriority="65"/>
+    <w:lsdException w:name="Medium List 2 Accent 2" w:uiPriority="66"/>
+    <w:lsdException w:name="Medium Grid 1 Accent 2" w:uiPriority="67"/>
+    <w:lsdException w:name="Medium Grid 2 Accent 2" w:uiPriority="68"/>
+    <w:lsdException w:name="Medium Grid 3 Accent 2" w:uiPriority="69"/>
+    <w:lsdException w:name="Dark List Accent 2" w:uiPriority="70"/>
+    <w:lsdException w:name="Colorful Shading Accent 2" w:uiPriority="71"/>
+    <w:lsdException w:name="Colorful List Accent 2" w:uiPriority="72"/>
+    <w:lsdException w:name="Colorful Grid Accent 2" w:uiPriority="73"/>
+    <w:lsdException w:name="Light Shading Accent 3" w:uiPriority="60"/>
+    <w:lsdException w:name="Light List Accent 3" w:uiPriority="61"/>
+    <w:lsdException w:name="Light Grid Accent 3" w:uiPriority="62"/>
+    <w:lsdException w:name="Medium Shading 1 Accent 3" w:uiPriority="63"/>
+    <w:lsdException w:name="Medium Shading 2 Accent 3" w:uiPriority="64"/>
+    <w:lsdException w:name="Medium List 1 Accent 3" w:uiPriority="65"/>
+    <w:lsdException w:name="Medium List 2 Accent 3" w:uiPriority="66"/>
+    <w:lsdException w:name="Medium Grid 1 Accent 3" w:uiPriority="67"/>
+    <w:lsdException w:name="Medium Grid 2 Accent 3" w:uiPriority="68"/>
+    <w:lsdException w:name="Medium Grid 3 Accent 3" w:uiPriority="69"/>
+    <w:lsdException w:name="Dark List Accent 3" w:uiPriority="70"/>
+    <w:lsdException w:name="Colorful Shading Accent 3" w:uiPriority="71"/>
+    <w:lsdException w:name="Colorful List Accent 3" w:uiPriority="72"/>
+    <w:lsdException w:name="Colorful Grid Accent 3" w:uiPriority="73"/>
+    <w:lsdException w:name="Light Shading Accent 4" w:uiPriority="60"/>
+    <w:lsdException w:name="Light List Accent 4" w:uiPriority="61"/>
+    <w:lsdException w:name="Light Grid Accent 4" w:uiPriority="62"/>
+    <w:lsdException w:name="Medium Shading 1 Accent 4" w:uiPriority="63"/>
+    <w:lsdException w:name="Medium Shading 2 Accent 4" w:uiPriority="64"/>
+    <w:lsdException w:name="Medium List 1 Accent 4" w:uiPriority="65"/>
+    <w:lsdException w:name="Medium List 2 Accent 4" w:uiPriority="66"/>
+    <w:lsdException w:name="Medium Grid 1 Accent 4" w:uiPriority="67"/>
+    <w:lsdException w:name="Medium Grid 2 Accent 4" w:uiPriority="68"/>
+    <w:lsdException w:name="Medium Grid 3 Accent 4" w:uiPriority="69"/>
+    <w:lsdException w:name="Dark List Accent 4" w:uiPriority="70"/>
+    <w:lsdException w:name="Colorful Shading Accent 4" w:uiPriority="71"/>
+    <w:lsdException w:name="Colorful List Accent 4" w:uiPriority="72"/>
+    <w:lsdException w:name="Colorful Grid Accent 4" w:uiPriority="73"/>
+    <w:lsdException w:name="Light Shading Accent 5" w:uiPriority="60"/>
+    <w:lsdException w:name="Light List Accent 5" w:uiPriority="61"/>
+    <w:lsdException w:name="Light Grid Accent 5" w:uiPriority="62"/>
+    <w:lsdException w:name="Medium Shading 1 Accent 5" w:uiPriority="63"/>
+    <w:lsdException w:name="Medium Shading 2 Accent 5" w:uiPriority="64"/>
+    <w:lsdException w:name="Medium List 1 Accent 5" w:uiPriority="65"/>
+    <w:lsdException w:name="Medium List 2 Accent 5" w:uiPriority="66"/>
+    <w:lsdException w:name="Medium Grid 1 Accent 5" w:uiPriority="67"/>
+    <w:lsdException w:name="Medium Grid 2 Accent 5" w:uiPriority="68"/>
+    <w:lsdException w:name="Medium Grid 3 Accent 5" w:uiPriority="69"/>
+    <w:lsdException w:name="Dark List Accent 5" w:uiPriority="70"/>
+    <w:lsdException w:name="Colorful Shading Accent 5" w:uiPriority="71"/>
+    <w:lsdException w:name="Colorful List Accent 5" w:uiPriority="72"/>
+    <w:lsdException w:name="Colorful Grid Accent 5" w:uiPriority="73"/>
+    <w:lsdException w:name="Light Shading Accent 6" w:uiPriority="60"/>
+    <w:lsdException w:name="Light List Accent 6" w:uiPriority="61"/>
+    <w:lsdException w:name="Light Grid Accent 6" w:uiPriority="62"/>
+    <w:lsdException w:name="Medium Shading 1 Accent 6" w:uiPriority="63"/>
+    <w:lsdException w:name="Medium Shading 2 Accent 6" w:uiPriority="64"/>
+    <w:lsdException w:name="Medium List 1 Accent 6" w:uiPriority="65"/>
+    <w:lsdException w:name="Medium List 2 Accent 6" w:uiPriority="66"/>
+    <w:lsdException w:name="Medium Grid 1 Accent 6" w:uiPriority="67"/>
+    <w:lsdException w:name="Medium Grid 2 Accent 6" w:uiPriority="68"/>
+    <w:lsdException w:name="Medium Grid 3 Accent 6" w:uiPriority="69"/>
+    <w:lsdException w:name="Dark List Accent 6" w:uiPriority="70"/>
+    <w:lsdException w:name="Colorful Shading Accent 6" w:uiPriority="71"/>
+    <w:lsdException w:name="Colorful List Accent 6" w:uiPriority="72"/>
+    <w:lsdException w:name="Colorful Grid Accent 6" w:uiPriority="73"/>
+    <w:lsdException w:name="Subtle Emphasis" w:uiPriority="19" w:qFormat="1"/>
+    <w:lsdException w:name="Intense Emphasis" w:uiPriority="21" w:qFormat="1"/>
+    <w:lsdException w:name="Subtle Reference" w:uiPriority="31" w:qFormat="1"/>
+    <w:lsdException w:name="Intense Reference" w:uiPriority="32" w:qFormat="1"/>
+    <w:lsdException w:name="Book Title" w:uiPriority="33" w:qFormat="1"/>
+    <w:lsdException w:name="Bibliography" w:semiHidden="1" w:uiPriority="37" w:unhideWhenUsed="1"/>
+    <w:lsdException w:name="TOC Heading" w:semiHidden="1" w:uiPriority="39" w:unhideWhenUsed="1" w:qFormat="1"/>
+    <w:lsdException w:name="Plain Table 1" w:uiPriority="41"/>
+    <w:lsdException w:name="Plain Table 2" w:uiPriority="42"/>
+    <w:lsdException w:name="Plain Table 3" w:uiPriority="43"/>
+    <w:lsdException w:name="Plain Table 4" w:uiPriority="44"/>
+    <w:lsdException w:name="Plain Table 5" w:uiPriority="45"/>
+    <w:lsdException w:name="Grid Table Light" w:uiPriority="40"/>
+    <w:lsdException w:name="Grid Table 1 Light" w:uiPriority="46"/>
+    <w:lsdException w:name="Grid Table 2" w:uiPriority="47"/>
+    <w:lsdException w:name="Grid Table 3" w:uiPriority="48"/>
+    <w:lsdException w:name="Grid Table 4" w:uiPriority="49"/>
+    <w:lsdException w:name="Grid Table 5 Dark" w:uiPriority="50"/>
+    <w:lsdException w:name="Grid Table 6 Colorful" w:uiPriority="51"/>
+    <w:lsdException w:name="Grid Table 7 Colorful" w:uiPriority="52"/>
+    <w:lsdException w:name="Grid Table 1 Light Accent 1" w:uiPriority="46"/>
+    <w:lsdException w:name="Grid Table 2 Accent 1" w:uiPriority="47"/>
+    <w:lsdException w:name="Grid Table 3 Accent 1" w:uiPriority="48"/>
+    <w:lsdException w:name="Grid Table 4 Accent 1" w:uiPriority="49"/>
+    <w:lsdException w:name="Grid Table 5 Dark Accent 1" w:uiPriority="50"/>
+    <w:lsdException w:name="Grid Table 6 Colorful Accent 1" w:uiPriority="51"/>
+    <w:lsdException w:name="Grid Table 7 Colorful Accent 1" w:uiPriority="52"/>
+    <w:lsdException w:name="Grid Table 1 Light Accent 2" w:uiPriority="46"/>
+    <w:lsdException w:name="Grid Table 2 Accent 2" w:uiPriority="47"/>
+    <w:lsdException w:name="Grid Table 3 Accent 2" w:uiPriority="48"/>
+    <w:lsdException w:name="Grid Table 4 Accent 2" w:uiPriority="49"/>
+    <w:lsdException w:name="Grid Table 5 Dark Accent 2" w:uiPriority="50"/>
+    <w:lsdException w:name="Grid Table 6 Colorful Accent 2" w:uiPriority="51"/>
+    <w:lsdException w:name="Grid Table 7 Colorful Accent 2" w:uiPriority="52"/>
+    <w:lsdException w:name="Grid Table 1 Light Accent 3" w:uiPriority="46"/>
+    <w:lsdException w:name="Grid Table 2 Accent 3" w:uiPriority="47"/>
+    <w:lsdException w:name="Grid Table 3 Accent 3" w:uiPriority="48"/>
+    <w:lsdException w:name="Grid Table 4 Accent 3" w:uiPriority="49"/>
+    <w:lsdException w:name="Grid Table 5 Dark Accent 3" w:uiPriority="50"/>
+    <w:lsdException w:name="Grid Table 6 Colorful Accent 3" w:uiPriority="51"/>
+    <w:lsdException w:name="Grid Table 7 Colorful Accent 3" w:uiPriority="52"/>
+    <w:lsdException w:name="Grid Table 1 Light Accent 4" w:uiPriority="46"/>
+    <w:lsdException w:name="Grid Table 2 Accent 4" w:uiPriority="47"/>
+    <w:lsdException w:name="Grid Table 3 Accent 4" w:uiPriority="48"/>
+    <w:lsdException w:name="Grid Table 4 Accent 4" w:uiPriority="49"/>
+    <w:lsdException w:name="Grid Table 5 Dark Accent 4" w:uiPriority="50"/>
+    <w:lsdException w:name="Grid Table 6 Colorful Accent 4" w:uiPriority="51"/>
+    <w:lsdException w:name="Grid Table 7 Colorful Accent 4" w:uiPriority="52"/>
+    <w:lsdException w:name="Grid Table 1 Light Accent 5" w:uiPriority="46"/>
+    <w:lsdException w:name="Grid Table 2 Accent 5" w:uiPriority="47"/>
+    <w:lsdException w:name="Grid Table 3 Accent 5" w:uiPriority="48"/>
+    <w:lsdException w:name="Grid Table 4 Accent 5" w:uiPriority="49"/>
+    <w:lsdException w:name="Grid Table 5 Dark Accent 5" w:uiPriority="50"/>
+    <w:lsdException w:name="Grid Table 6 Colorful Accent 5" w:uiPriority="51"/>
+    <w:lsdException w:name="Grid Table 7 Colorful Accent 5" w:uiPriority="52"/>
+    <w:lsdException w:name="Grid Table 1 Light Accent 6" w:uiPriority="46"/>
+    <w:lsdException w:name="Grid Table 2 Accent 6" w:uiPriority="47"/>
+    <w:lsdException w:name="Grid Table 3 Accent 6" w:uiPriority="48"/>
+    <w:lsdException w:name="Grid Table 4 Accent 6" w:uiPriority="49"/>
+    <w:lsdException w:name="Grid Table 5 Dark Accent 6" w:uiPriority="50"/>
+    <w:lsdException w:name="Grid Table 6 Colorful Accent 6" w:uiPriority="51"/>
+    <w:lsdException w:name="Grid Table 7 Colorful Accent 6" w:uiPriority="52"/>
+    <w:lsdException w:name="List Table 1 Light" w:uiPriority="46"/>
+    <w:lsdException w:name="List Table 2" w:uiPriority="47"/>
+    <w:lsdException w:name="List Table 3" w:uiPriority="48"/>
+    <w:lsdException w:name="List Table 4" w:uiPriority="49"/>
+    <w:lsdException w:name="List Table 5 Dark" w:uiPriority="50"/>
+    <w:lsdException w:name="List Table 6 Colorful" w:uiPriority="51"/>
+    <w:lsdException w:name="List Table 7 Colorful" w:uiPriority="52"/>
+    <w:lsdException w:name="List Table 1 Light Accent 1" w:uiPriority="46"/>
+    <w:lsdException w:name="List Table 2 Accent 1" w:uiPriority="47"/>
+    <w:lsdException w:name="List Table 3 Accent 1" w:uiPriority="48"/>
+    <w:lsdException w:name="List Table 4 Accent 1" w:uiPriority="49"/>
+    <w:lsdException w:name="List Table 5 Dark Accent 1" w:uiPriority="50"/>
+    <w:lsdException w:name="List Table 6 Colorful Accent 1" w:uiPriority="51"/>
+    <w:lsdException w:name="List Table 7 Colorful Accent 1" w:uiPriority="52"/>
+    <w:lsdException w:name="List Table 1 Light Accent 2" w:uiPriority="46"/>
+    <w:lsdException w:name="List Table 2 Accent 2" w:uiPriority="47"/>
+    <w:lsdException w:name="List Table 3 Accent 2" w:uiPriority="48"/>
+    <w:lsdException w:name="List Table 4 Accent 2" w:uiPriority="49"/>
+    <w:lsdException w:name="List Table 5 Dark Accent 2" w:uiPriority="50"/>
+    <w:lsdException w:name="List Table 6 Colorful Accent 2" w:uiPriority="51"/>
+    <w:lsdException w:name="List Table 7 Colorful Accent 2" w:uiPriority="52"/>
+    <w:lsdException w:name="List Table 1 Light Accent 3" w:uiPriority="46"/>
+    <w:lsdException w:name="List Table 2 Accent 3" w:uiPriority="47"/>
+    <w:lsdException w:name="List Table 3 Accent 3" w:uiPriority="48"/>
+    <w:lsdException w:name="List Table 4 Accent 3" w:uiPriority="49"/>
+    <w:lsdException w:name="List Table 5 Dark Accent 3" w:uiPriority="50"/>
+    <w:lsdException w:name="List Table 6 Colorful Accent 3" w:uiPriority="51"/>
+    <w:lsdException w:name="List Table 7 Colorful Accent 3" w:uiPriority="52"/>
+    <w:lsdException w:name="List Table 1 Light Accent 4" w:uiPriority="46"/>
+    <w:lsdException w:name="List Table 2 Accent 4" w:uiPriority="47"/>
+    <w:lsdException w:name="List Table 3 Accent 4" w:uiPriority="48"/>
+    <w:lsdException w:name="List Table 4 Accent 4" w:uiPriority="49"/>
+    <w:lsdException w:name="List Table 5 Dark Accent 4" w:uiPriority="50"/>
+    <w:lsdException w:name="List Table 6 Colorful Accent 4" w:uiPriority="51"/>
+    <w:lsdException w:name="List Table 7 Colorful Accent 4" w:uiPriority="52"/>
+    <w:lsdException w:name="List Table 1 Light Accent 5" w:uiPriority="46"/>
+    <w:lsdException w:name="List Table 2 Accent 5" w:uiPriority="47"/>
+    <w:lsdException w:name="List Table 3 Accent 5" w:uiPriority="48"/>
+    <w:lsdException w:name="List Table 4 Accent 5" w:uiPriority="49"/>
+    <w:lsdException w:name="List Table 5 Dark Accent 5" w:uiPriority="50"/>
+    <w:lsdException w:name="List Table 6 Colorful Accent 5" w:uiPriority="51"/>
+    <w:lsdException w:name="List Table 7 Colorful Accent 5" w:uiPriority="52"/>
+    <w:lsdException w:name="List Table 1 Light Accent 6" w:uiPriority="46"/>
+    <w:lsdException w:name="List Table 2 Accent 6" w:uiPriority="47"/>
+    <w:lsdException w:name="List Table 3 Accent 6" w:uiPriority="48"/>
+    <w:lsdException w:name="List Table 4 Accent 6" w:uiPriority="49"/>
+    <w:lsdException w:name="List Table 5 Dark Accent 6" w:uiPriority="50"/>
+    <w:lsdException w:name="List Table 6 Colorful Accent 6" w:uiPriority="51"/>
+    <w:lsdException w:name="List Table 7 Colorful Accent 6" w:uiPriority="52"/>
   </w:latentStyles>
   <w:style w:type="paragraph" w:default="1" w:styleId="Normal">
     <w:name w:val="Normal"/>
@@ -15227,957 +15426,7 @@
       </w:tblCellMar>
     </w:tblPr>
   </w:style>
-  <w:style w:type="paragraph" w:styleId="Ttulo">
-    <w:name w:val="Title"/>
-    <w:basedOn w:val="Normal"/>
-    <w:next w:val="Normal"/>
-    <w:pPr>
-      <w:keepNext/>
-      <w:keepLines/>
-      <w:spacing w:before="480" w:after="120"/>
-      <w:contextualSpacing/>
-    </w:pPr>
-    <w:rPr>
-      <w:b/>
-      <w:sz w:val="72"/>
-      <w:szCs w:val="72"/>
-    </w:rPr>
-  </w:style>
-  <w:style w:type="paragraph" w:styleId="Subttulo">
-    <w:name w:val="Subtitle"/>
-    <w:basedOn w:val="Normal"/>
-    <w:next w:val="Normal"/>
-    <w:pPr>
-      <w:keepNext/>
-      <w:keepLines/>
-      <w:spacing w:before="360" w:after="80"/>
-      <w:contextualSpacing/>
-    </w:pPr>
-    <w:rPr>
-      <w:rFonts w:ascii="Georgia" w:eastAsia="Georgia" w:hAnsi="Georgia" w:cs="Georgia"/>
-      <w:i/>
-      <w:color w:val="666666"/>
-      <w:sz w:val="48"/>
-      <w:szCs w:val="48"/>
-    </w:rPr>
-  </w:style>
-  <w:style w:type="table" w:customStyle="1" w:styleId="a">
-    <w:basedOn w:val="TableNormal"/>
-    <w:tblPr>
-      <w:tblStyleRowBandSize w:val="1"/>
-      <w:tblStyleColBandSize w:val="1"/>
-      <w:tblCellMar>
-        <w:top w:w="0" w:type="dxa"/>
-        <w:left w:w="115" w:type="dxa"/>
-        <w:bottom w:w="0" w:type="dxa"/>
-        <w:right w:w="115" w:type="dxa"/>
-      </w:tblCellMar>
-    </w:tblPr>
-  </w:style>
-  <w:style w:type="table" w:customStyle="1" w:styleId="a0">
-    <w:basedOn w:val="TableNormal"/>
-    <w:tblPr>
-      <w:tblStyleRowBandSize w:val="1"/>
-      <w:tblStyleColBandSize w:val="1"/>
-      <w:tblCellMar>
-        <w:top w:w="0" w:type="dxa"/>
-        <w:left w:w="115" w:type="dxa"/>
-        <w:bottom w:w="0" w:type="dxa"/>
-        <w:right w:w="115" w:type="dxa"/>
-      </w:tblCellMar>
-    </w:tblPr>
-  </w:style>
-  <w:style w:type="table" w:customStyle="1" w:styleId="a1">
-    <w:basedOn w:val="TableNormal"/>
-    <w:tblPr>
-      <w:tblStyleRowBandSize w:val="1"/>
-      <w:tblStyleColBandSize w:val="1"/>
-      <w:tblCellMar>
-        <w:top w:w="0" w:type="dxa"/>
-        <w:left w:w="115" w:type="dxa"/>
-        <w:bottom w:w="0" w:type="dxa"/>
-        <w:right w:w="115" w:type="dxa"/>
-      </w:tblCellMar>
-    </w:tblPr>
-  </w:style>
-  <w:style w:type="table" w:customStyle="1" w:styleId="a2">
-    <w:basedOn w:val="TableNormal"/>
-    <w:tblPr>
-      <w:tblStyleRowBandSize w:val="1"/>
-      <w:tblStyleColBandSize w:val="1"/>
-      <w:tblCellMar>
-        <w:top w:w="0" w:type="dxa"/>
-        <w:left w:w="115" w:type="dxa"/>
-        <w:bottom w:w="0" w:type="dxa"/>
-        <w:right w:w="115" w:type="dxa"/>
-      </w:tblCellMar>
-    </w:tblPr>
-  </w:style>
-  <w:style w:type="table" w:customStyle="1" w:styleId="a3">
-    <w:basedOn w:val="TableNormal"/>
-    <w:tblPr>
-      <w:tblStyleRowBandSize w:val="1"/>
-      <w:tblStyleColBandSize w:val="1"/>
-      <w:tblCellMar>
-        <w:top w:w="0" w:type="dxa"/>
-        <w:left w:w="115" w:type="dxa"/>
-        <w:bottom w:w="0" w:type="dxa"/>
-        <w:right w:w="115" w:type="dxa"/>
-      </w:tblCellMar>
-    </w:tblPr>
-  </w:style>
-  <w:style w:type="table" w:customStyle="1" w:styleId="a4">
-    <w:basedOn w:val="TableNormal"/>
-    <w:tblPr>
-      <w:tblStyleRowBandSize w:val="1"/>
-      <w:tblStyleColBandSize w:val="1"/>
-      <w:tblCellMar>
-        <w:top w:w="0" w:type="dxa"/>
-        <w:left w:w="115" w:type="dxa"/>
-        <w:bottom w:w="0" w:type="dxa"/>
-        <w:right w:w="115" w:type="dxa"/>
-      </w:tblCellMar>
-    </w:tblPr>
-  </w:style>
-  <w:style w:type="table" w:customStyle="1" w:styleId="a5">
-    <w:basedOn w:val="TableNormal"/>
-    <w:tblPr>
-      <w:tblStyleRowBandSize w:val="1"/>
-      <w:tblStyleColBandSize w:val="1"/>
-      <w:tblCellMar>
-        <w:top w:w="0" w:type="dxa"/>
-        <w:left w:w="115" w:type="dxa"/>
-        <w:bottom w:w="0" w:type="dxa"/>
-        <w:right w:w="115" w:type="dxa"/>
-      </w:tblCellMar>
-    </w:tblPr>
-  </w:style>
-  <w:style w:type="table" w:customStyle="1" w:styleId="a6">
-    <w:basedOn w:val="TableNormal"/>
-    <w:tblPr>
-      <w:tblStyleRowBandSize w:val="1"/>
-      <w:tblStyleColBandSize w:val="1"/>
-      <w:tblCellMar>
-        <w:top w:w="0" w:type="dxa"/>
-        <w:left w:w="115" w:type="dxa"/>
-        <w:bottom w:w="0" w:type="dxa"/>
-        <w:right w:w="115" w:type="dxa"/>
-      </w:tblCellMar>
-    </w:tblPr>
-  </w:style>
-  <w:style w:type="table" w:customStyle="1" w:styleId="a7">
-    <w:basedOn w:val="TableNormal"/>
-    <w:tblPr>
-      <w:tblStyleRowBandSize w:val="1"/>
-      <w:tblStyleColBandSize w:val="1"/>
-      <w:tblCellMar>
-        <w:top w:w="0" w:type="dxa"/>
-        <w:left w:w="115" w:type="dxa"/>
-        <w:bottom w:w="0" w:type="dxa"/>
-        <w:right w:w="115" w:type="dxa"/>
-      </w:tblCellMar>
-    </w:tblPr>
-  </w:style>
-  <w:style w:type="table" w:customStyle="1" w:styleId="a8">
-    <w:basedOn w:val="TableNormal"/>
-    <w:tblPr>
-      <w:tblStyleRowBandSize w:val="1"/>
-      <w:tblStyleColBandSize w:val="1"/>
-      <w:tblCellMar>
-        <w:top w:w="0" w:type="dxa"/>
-        <w:left w:w="115" w:type="dxa"/>
-        <w:bottom w:w="0" w:type="dxa"/>
-        <w:right w:w="115" w:type="dxa"/>
-      </w:tblCellMar>
-    </w:tblPr>
-  </w:style>
-  <w:style w:type="table" w:customStyle="1" w:styleId="a9">
-    <w:basedOn w:val="TableNormal"/>
-    <w:tblPr>
-      <w:tblStyleRowBandSize w:val="1"/>
-      <w:tblStyleColBandSize w:val="1"/>
-      <w:tblCellMar>
-        <w:top w:w="0" w:type="dxa"/>
-        <w:left w:w="115" w:type="dxa"/>
-        <w:bottom w:w="0" w:type="dxa"/>
-        <w:right w:w="115" w:type="dxa"/>
-      </w:tblCellMar>
-    </w:tblPr>
-  </w:style>
-  <w:style w:type="table" w:customStyle="1" w:styleId="aa">
-    <w:basedOn w:val="TableNormal"/>
-    <w:tblPr>
-      <w:tblStyleRowBandSize w:val="1"/>
-      <w:tblStyleColBandSize w:val="1"/>
-      <w:tblCellMar>
-        <w:top w:w="0" w:type="dxa"/>
-        <w:left w:w="115" w:type="dxa"/>
-        <w:bottom w:w="0" w:type="dxa"/>
-        <w:right w:w="115" w:type="dxa"/>
-      </w:tblCellMar>
-    </w:tblPr>
-  </w:style>
-  <w:style w:type="table" w:customStyle="1" w:styleId="ab">
-    <w:basedOn w:val="TableNormal"/>
-    <w:tblPr>
-      <w:tblStyleRowBandSize w:val="1"/>
-      <w:tblStyleColBandSize w:val="1"/>
-      <w:tblCellMar>
-        <w:top w:w="0" w:type="dxa"/>
-        <w:left w:w="115" w:type="dxa"/>
-        <w:bottom w:w="0" w:type="dxa"/>
-        <w:right w:w="115" w:type="dxa"/>
-      </w:tblCellMar>
-    </w:tblPr>
-  </w:style>
-  <w:style w:type="table" w:customStyle="1" w:styleId="ac">
-    <w:basedOn w:val="TableNormal"/>
-    <w:tblPr>
-      <w:tblStyleRowBandSize w:val="1"/>
-      <w:tblStyleColBandSize w:val="1"/>
-      <w:tblCellMar>
-        <w:top w:w="0" w:type="dxa"/>
-        <w:left w:w="115" w:type="dxa"/>
-        <w:bottom w:w="0" w:type="dxa"/>
-        <w:right w:w="115" w:type="dxa"/>
-      </w:tblCellMar>
-    </w:tblPr>
-  </w:style>
-  <w:style w:type="table" w:customStyle="1" w:styleId="ad">
-    <w:basedOn w:val="TableNormal"/>
-    <w:tblPr>
-      <w:tblStyleRowBandSize w:val="1"/>
-      <w:tblStyleColBandSize w:val="1"/>
-      <w:tblCellMar>
-        <w:top w:w="0" w:type="dxa"/>
-        <w:left w:w="115" w:type="dxa"/>
-        <w:bottom w:w="0" w:type="dxa"/>
-        <w:right w:w="115" w:type="dxa"/>
-      </w:tblCellMar>
-    </w:tblPr>
-  </w:style>
-  <w:style w:type="table" w:customStyle="1" w:styleId="ae">
-    <w:basedOn w:val="TableNormal"/>
-    <w:tblPr>
-      <w:tblStyleRowBandSize w:val="1"/>
-      <w:tblStyleColBandSize w:val="1"/>
-      <w:tblCellMar>
-        <w:top w:w="0" w:type="dxa"/>
-        <w:left w:w="115" w:type="dxa"/>
-        <w:bottom w:w="0" w:type="dxa"/>
-        <w:right w:w="115" w:type="dxa"/>
-      </w:tblCellMar>
-    </w:tblPr>
-  </w:style>
-  <w:style w:type="table" w:customStyle="1" w:styleId="af">
-    <w:basedOn w:val="TableNormal"/>
-    <w:tblPr>
-      <w:tblStyleRowBandSize w:val="1"/>
-      <w:tblStyleColBandSize w:val="1"/>
-      <w:tblCellMar>
-        <w:top w:w="0" w:type="dxa"/>
-        <w:left w:w="115" w:type="dxa"/>
-        <w:bottom w:w="0" w:type="dxa"/>
-        <w:right w:w="115" w:type="dxa"/>
-      </w:tblCellMar>
-    </w:tblPr>
-  </w:style>
-  <w:style w:type="table" w:customStyle="1" w:styleId="af0">
-    <w:basedOn w:val="TableNormal"/>
-    <w:tblPr>
-      <w:tblStyleRowBandSize w:val="1"/>
-      <w:tblStyleColBandSize w:val="1"/>
-      <w:tblCellMar>
-        <w:top w:w="0" w:type="dxa"/>
-        <w:left w:w="115" w:type="dxa"/>
-        <w:bottom w:w="0" w:type="dxa"/>
-        <w:right w:w="115" w:type="dxa"/>
-      </w:tblCellMar>
-    </w:tblPr>
-  </w:style>
-  <w:style w:type="table" w:customStyle="1" w:styleId="af1">
-    <w:basedOn w:val="TableNormal"/>
-    <w:tblPr>
-      <w:tblStyleRowBandSize w:val="1"/>
-      <w:tblStyleColBandSize w:val="1"/>
-      <w:tblCellMar>
-        <w:top w:w="0" w:type="dxa"/>
-        <w:left w:w="115" w:type="dxa"/>
-        <w:bottom w:w="0" w:type="dxa"/>
-        <w:right w:w="115" w:type="dxa"/>
-      </w:tblCellMar>
-    </w:tblPr>
-  </w:style>
-  <w:style w:type="table" w:customStyle="1" w:styleId="af2">
-    <w:basedOn w:val="TableNormal"/>
-    <w:tblPr>
-      <w:tblStyleRowBandSize w:val="1"/>
-      <w:tblStyleColBandSize w:val="1"/>
-      <w:tblCellMar>
-        <w:top w:w="0" w:type="dxa"/>
-        <w:left w:w="115" w:type="dxa"/>
-        <w:bottom w:w="0" w:type="dxa"/>
-        <w:right w:w="115" w:type="dxa"/>
-      </w:tblCellMar>
-    </w:tblPr>
-  </w:style>
-  <w:style w:type="paragraph" w:styleId="Encabezado">
-    <w:name w:val="header"/>
-    <w:basedOn w:val="Normal"/>
-    <w:link w:val="EncabezadoCar"/>
-    <w:uiPriority w:val="99"/>
-    <w:unhideWhenUsed/>
-    <w:rsid w:val="00A074D6"/>
-    <w:pPr>
-      <w:tabs>
-        <w:tab w:val="center" w:pos="4252"/>
-        <w:tab w:val="right" w:pos="8504"/>
-      </w:tabs>
-    </w:pPr>
-  </w:style>
-  <w:style w:type="character" w:customStyle="1" w:styleId="EncabezadoCar">
-    <w:name w:val="Encabezado Car"/>
-    <w:basedOn w:val="Fuentedeprrafopredeter"/>
-    <w:link w:val="Encabezado"/>
-    <w:uiPriority w:val="99"/>
-    <w:rsid w:val="00A074D6"/>
-  </w:style>
-  <w:style w:type="paragraph" w:styleId="Piedepgina">
-    <w:name w:val="footer"/>
-    <w:basedOn w:val="Normal"/>
-    <w:link w:val="PiedepginaCar"/>
-    <w:uiPriority w:val="99"/>
-    <w:unhideWhenUsed/>
-    <w:rsid w:val="00A074D6"/>
-    <w:pPr>
-      <w:tabs>
-        <w:tab w:val="center" w:pos="4252"/>
-        <w:tab w:val="right" w:pos="8504"/>
-      </w:tabs>
-    </w:pPr>
-  </w:style>
-  <w:style w:type="character" w:customStyle="1" w:styleId="PiedepginaCar">
-    <w:name w:val="Pie de página Car"/>
-    <w:basedOn w:val="Fuentedeprrafopredeter"/>
-    <w:link w:val="Piedepgina"/>
-    <w:uiPriority w:val="99"/>
-    <w:rsid w:val="00A074D6"/>
-  </w:style>
-  <w:style w:type="paragraph" w:styleId="Textodeglobo">
-    <w:name w:val="Balloon Text"/>
-    <w:basedOn w:val="Normal"/>
-    <w:link w:val="TextodegloboCar"/>
-    <w:uiPriority w:val="99"/>
-    <w:semiHidden/>
-    <w:unhideWhenUsed/>
-    <w:rsid w:val="00A074D6"/>
-    <w:rPr>
-      <w:rFonts w:ascii="Tahoma" w:hAnsi="Tahoma" w:cs="Tahoma"/>
-      <w:sz w:val="16"/>
-      <w:szCs w:val="16"/>
-    </w:rPr>
-  </w:style>
-  <w:style w:type="character" w:customStyle="1" w:styleId="TextodegloboCar">
-    <w:name w:val="Texto de globo Car"/>
-    <w:basedOn w:val="Fuentedeprrafopredeter"/>
-    <w:link w:val="Textodeglobo"/>
-    <w:uiPriority w:val="99"/>
-    <w:semiHidden/>
-    <w:rsid w:val="00A074D6"/>
-    <w:rPr>
-      <w:rFonts w:ascii="Tahoma" w:hAnsi="Tahoma" w:cs="Tahoma"/>
-      <w:sz w:val="16"/>
-      <w:szCs w:val="16"/>
-    </w:rPr>
-  </w:style>
-  <w:style w:type="table" w:styleId="Tablaconcuadrcula">
-    <w:name w:val="Table Grid"/>
-    <w:basedOn w:val="Tablanormal"/>
-    <w:uiPriority w:val="59"/>
-    <w:rsid w:val="00293681"/>
-    <w:tblPr>
-      <w:tblInd w:w="0" w:type="dxa"/>
-      <w:tblBorders>
-        <w:top w:val="single" w:sz="4" w:space="0" w:color="auto"/>
-        <w:left w:val="single" w:sz="4" w:space="0" w:color="auto"/>
-        <w:bottom w:val="single" w:sz="4" w:space="0" w:color="auto"/>
-        <w:right w:val="single" w:sz="4" w:space="0" w:color="auto"/>
-        <w:insideH w:val="single" w:sz="4" w:space="0" w:color="auto"/>
-        <w:insideV w:val="single" w:sz="4" w:space="0" w:color="auto"/>
-      </w:tblBorders>
-      <w:tblCellMar>
-        <w:top w:w="0" w:type="dxa"/>
-        <w:left w:w="108" w:type="dxa"/>
-        <w:bottom w:w="0" w:type="dxa"/>
-        <w:right w:w="108" w:type="dxa"/>
-      </w:tblCellMar>
-    </w:tblPr>
-  </w:style>
-  <w:style w:type="character" w:customStyle="1" w:styleId="Ttulo7Car">
-    <w:name w:val="Título 7 Car"/>
-    <w:basedOn w:val="Fuentedeprrafopredeter"/>
-    <w:link w:val="Ttulo7"/>
-    <w:uiPriority w:val="9"/>
-    <w:rsid w:val="00293681"/>
-    <w:rPr>
-      <w:rFonts w:asciiTheme="majorHAnsi" w:eastAsiaTheme="majorEastAsia" w:hAnsiTheme="majorHAnsi" w:cstheme="majorBidi"/>
-      <w:i/>
-      <w:iCs/>
-      <w:color w:val="404040" w:themeColor="text1" w:themeTint="BF"/>
-    </w:rPr>
-  </w:style>
-  <w:style w:type="character" w:customStyle="1" w:styleId="Ttulo8Car">
-    <w:name w:val="Título 8 Car"/>
-    <w:basedOn w:val="Fuentedeprrafopredeter"/>
-    <w:link w:val="Ttulo8"/>
-    <w:uiPriority w:val="9"/>
-    <w:rsid w:val="00293681"/>
-    <w:rPr>
-      <w:rFonts w:asciiTheme="majorHAnsi" w:eastAsiaTheme="majorEastAsia" w:hAnsiTheme="majorHAnsi" w:cstheme="majorBidi"/>
-      <w:color w:val="404040" w:themeColor="text1" w:themeTint="BF"/>
-    </w:rPr>
-  </w:style>
-  <w:style w:type="paragraph" w:styleId="TtulodeTDC">
-    <w:name w:val="TOC Heading"/>
-    <w:basedOn w:val="Ttulo1"/>
-    <w:next w:val="Normal"/>
-    <w:uiPriority w:val="39"/>
-    <w:unhideWhenUsed/>
-    <w:qFormat/>
-    <w:rsid w:val="00293681"/>
-    <w:pPr>
-      <w:spacing w:before="480" w:line="276" w:lineRule="auto"/>
-      <w:ind w:left="0" w:firstLine="0"/>
-      <w:outlineLvl w:val="9"/>
-    </w:pPr>
-    <w:rPr>
-      <w:rFonts w:asciiTheme="majorHAnsi" w:eastAsiaTheme="majorEastAsia" w:hAnsiTheme="majorHAnsi" w:cstheme="majorBidi"/>
-      <w:b/>
-      <w:bCs/>
-      <w:color w:val="365F91" w:themeColor="accent1" w:themeShade="BF"/>
-      <w:sz w:val="28"/>
-      <w:szCs w:val="28"/>
-    </w:rPr>
-  </w:style>
-  <w:style w:type="paragraph" w:styleId="TDC2">
-    <w:name w:val="toc 2"/>
-    <w:basedOn w:val="Normal"/>
-    <w:next w:val="Normal"/>
-    <w:autoRedefine/>
-    <w:uiPriority w:val="39"/>
-    <w:unhideWhenUsed/>
-    <w:qFormat/>
-    <w:rsid w:val="00382A9C"/>
-    <w:pPr>
-      <w:tabs>
-        <w:tab w:val="left" w:pos="880"/>
-        <w:tab w:val="right" w:leader="dot" w:pos="9061"/>
-      </w:tabs>
-      <w:spacing w:after="100" w:line="276" w:lineRule="auto"/>
-      <w:ind w:left="220"/>
-    </w:pPr>
-    <w:rPr>
-      <w:rFonts w:asciiTheme="minorHAnsi" w:eastAsia="Calibri" w:hAnsiTheme="minorHAnsi" w:cstheme="minorBidi"/>
-      <w:noProof/>
-      <w:color w:val="auto"/>
-      <w:sz w:val="22"/>
-      <w:szCs w:val="22"/>
-    </w:rPr>
-  </w:style>
-  <w:style w:type="paragraph" w:styleId="TDC1">
-    <w:name w:val="toc 1"/>
-    <w:basedOn w:val="Normal"/>
-    <w:next w:val="Normal"/>
-    <w:autoRedefine/>
-    <w:uiPriority w:val="39"/>
-    <w:unhideWhenUsed/>
-    <w:qFormat/>
-    <w:rsid w:val="00293681"/>
-    <w:pPr>
-      <w:spacing w:after="100" w:line="276" w:lineRule="auto"/>
-    </w:pPr>
-    <w:rPr>
-      <w:rFonts w:asciiTheme="minorHAnsi" w:eastAsiaTheme="minorEastAsia" w:hAnsiTheme="minorHAnsi" w:cstheme="minorBidi"/>
-      <w:color w:val="auto"/>
-      <w:sz w:val="22"/>
-      <w:szCs w:val="22"/>
-    </w:rPr>
-  </w:style>
-  <w:style w:type="paragraph" w:styleId="TDC3">
-    <w:name w:val="toc 3"/>
-    <w:basedOn w:val="Normal"/>
-    <w:next w:val="Normal"/>
-    <w:autoRedefine/>
-    <w:uiPriority w:val="39"/>
-    <w:semiHidden/>
-    <w:unhideWhenUsed/>
-    <w:qFormat/>
-    <w:rsid w:val="00293681"/>
-    <w:pPr>
-      <w:spacing w:after="100" w:line="276" w:lineRule="auto"/>
-      <w:ind w:left="440"/>
-    </w:pPr>
-    <w:rPr>
-      <w:rFonts w:asciiTheme="minorHAnsi" w:eastAsiaTheme="minorEastAsia" w:hAnsiTheme="minorHAnsi" w:cstheme="minorBidi"/>
-      <w:color w:val="auto"/>
-      <w:sz w:val="22"/>
-      <w:szCs w:val="22"/>
-    </w:rPr>
-  </w:style>
-  <w:style w:type="character" w:customStyle="1" w:styleId="Ttulo9Car">
-    <w:name w:val="Título 9 Car"/>
-    <w:basedOn w:val="Fuentedeprrafopredeter"/>
-    <w:link w:val="Ttulo9"/>
-    <w:uiPriority w:val="9"/>
-    <w:semiHidden/>
-    <w:rsid w:val="00293681"/>
-    <w:rPr>
-      <w:rFonts w:asciiTheme="majorHAnsi" w:eastAsiaTheme="majorEastAsia" w:hAnsiTheme="majorHAnsi" w:cstheme="majorBidi"/>
-      <w:i/>
-      <w:iCs/>
-      <w:color w:val="404040" w:themeColor="text1" w:themeTint="BF"/>
-    </w:rPr>
-  </w:style>
-  <w:style w:type="character" w:styleId="Hipervnculo">
-    <w:name w:val="Hyperlink"/>
-    <w:basedOn w:val="Fuentedeprrafopredeter"/>
-    <w:uiPriority w:val="99"/>
-    <w:unhideWhenUsed/>
-    <w:rsid w:val="006516FB"/>
-    <w:rPr>
-      <w:color w:val="0000FF" w:themeColor="hyperlink"/>
-      <w:u w:val="single"/>
-    </w:rPr>
-  </w:style>
-  <w:style w:type="paragraph" w:styleId="NormalWeb">
-    <w:name w:val="Normal (Web)"/>
-    <w:basedOn w:val="Normal"/>
-    <w:uiPriority w:val="99"/>
-    <w:unhideWhenUsed/>
-    <w:rsid w:val="00380EC5"/>
-    <w:pPr>
-      <w:spacing w:before="100" w:beforeAutospacing="1" w:after="100" w:afterAutospacing="1"/>
-    </w:pPr>
-    <w:rPr>
-      <w:color w:val="auto"/>
-      <w:sz w:val="24"/>
-      <w:szCs w:val="24"/>
-    </w:rPr>
-  </w:style>
-  <w:style w:type="paragraph" w:styleId="Prrafodelista">
-    <w:name w:val="List Paragraph"/>
-    <w:basedOn w:val="Normal"/>
-    <w:uiPriority w:val="34"/>
-    <w:qFormat/>
-    <w:rsid w:val="00380EC5"/>
-    <w:pPr>
-      <w:ind w:left="720"/>
-      <w:contextualSpacing/>
-    </w:pPr>
-  </w:style>
-  <w:style w:type="paragraph" w:customStyle="1" w:styleId="Titulo2">
-    <w:name w:val="Titulo 2"/>
-    <w:basedOn w:val="Normal"/>
-    <w:rsid w:val="00153EFA"/>
-    <w:rPr>
-      <w:rFonts w:ascii="Calibri" w:eastAsia="Calibri" w:hAnsi="Calibri" w:cs="Calibri"/>
-      <w:b/>
-      <w:sz w:val="22"/>
-      <w:szCs w:val="22"/>
-    </w:rPr>
-  </w:style>
-</w:styles>
-</file>
-
-<file path=word/stylesWithEffects.xml><?xml version="1.0" encoding="utf-8"?>
-<w:styles xmlns:wpc="http://schemas.microsoft.com/office/word/2010/wordprocessingCanvas" xmlns:mc="http://schemas.openxmlformats.org/markup-compatibility/2006" xmlns:o="urn:schemas-microsoft-com:office:office" xmlns:r="http://schemas.openxmlformats.org/officeDocument/2006/relationships" xmlns:m="http://schemas.openxmlformats.org/officeDocument/2006/math" xmlns:v="urn:schemas-microsoft-com:vml" xmlns:wp14="http://schemas.microsoft.com/office/word/2010/wordprocessingDrawing" xmlns:wp="http://schemas.openxmlformats.org/drawingml/2006/wordprocessingDrawing" xmlns:w10="urn:schemas-microsoft-com:office:word" xmlns:w="http://schemas.openxmlformats.org/wordprocessingml/2006/main" xmlns:w14="http://schemas.microsoft.com/office/word/2010/wordml" xmlns:wpg="http://schemas.microsoft.com/office/word/2010/wordprocessingGroup" xmlns:wpi="http://schemas.microsoft.com/office/word/2010/wordprocessingInk" xmlns:wne="http://schemas.microsoft.com/office/word/2006/wordml" xmlns:wps="http://schemas.microsoft.com/office/word/2010/wordprocessingShape" mc:Ignorable="w14 wp14">
-  <w:docDefaults>
-    <w:rPrDefault>
-      <w:rPr>
-        <w:rFonts w:ascii="Times New Roman" w:eastAsia="Times New Roman" w:hAnsi="Times New Roman" w:cs="Times New Roman"/>
-        <w:color w:val="000000"/>
-        <w:lang w:val="es-PE" w:eastAsia="es-PE" w:bidi="ar-SA"/>
-      </w:rPr>
-    </w:rPrDefault>
-    <w:pPrDefault/>
-  </w:docDefaults>
-  <w:latentStyles w:defLockedState="0" w:defUIPriority="99" w:defSemiHidden="1" w:defUnhideWhenUsed="1" w:defQFormat="0" w:count="267">
-    <w:lsdException w:name="Normal" w:semiHidden="0" w:uiPriority="0" w:unhideWhenUsed="0" w:qFormat="1"/>
-    <w:lsdException w:name="heading 1" w:semiHidden="0" w:uiPriority="0" w:unhideWhenUsed="0" w:qFormat="1"/>
-    <w:lsdException w:name="heading 2" w:uiPriority="9" w:qFormat="1"/>
-    <w:lsdException w:name="heading 3" w:uiPriority="9" w:qFormat="1"/>
-    <w:lsdException w:name="heading 4" w:uiPriority="9" w:qFormat="1"/>
-    <w:lsdException w:name="heading 5" w:uiPriority="9" w:qFormat="1"/>
-    <w:lsdException w:name="heading 6" w:uiPriority="9" w:qFormat="1"/>
-    <w:lsdException w:name="heading 7" w:uiPriority="9" w:qFormat="1"/>
-    <w:lsdException w:name="heading 8" w:uiPriority="9" w:qFormat="1"/>
-    <w:lsdException w:name="heading 9" w:uiPriority="9" w:qFormat="1"/>
-    <w:lsdException w:name="toc 1" w:uiPriority="39" w:qFormat="1"/>
-    <w:lsdException w:name="toc 2" w:uiPriority="39" w:qFormat="1"/>
-    <w:lsdException w:name="toc 3" w:uiPriority="39" w:qFormat="1"/>
-    <w:lsdException w:name="toc 4" w:uiPriority="39"/>
-    <w:lsdException w:name="toc 5" w:uiPriority="39"/>
-    <w:lsdException w:name="toc 6" w:uiPriority="39"/>
-    <w:lsdException w:name="toc 7" w:uiPriority="39"/>
-    <w:lsdException w:name="toc 8" w:uiPriority="39"/>
-    <w:lsdException w:name="toc 9" w:uiPriority="39"/>
-    <w:lsdException w:name="caption" w:uiPriority="35" w:qFormat="1"/>
-    <w:lsdException w:name="Title" w:semiHidden="0" w:uiPriority="10" w:unhideWhenUsed="0" w:qFormat="1"/>
-    <w:lsdException w:name="Default Paragraph Font" w:uiPriority="1"/>
-    <w:lsdException w:name="Subtitle" w:semiHidden="0" w:uiPriority="11" w:unhideWhenUsed="0" w:qFormat="1"/>
-    <w:lsdException w:name="Strong" w:semiHidden="0" w:uiPriority="22" w:unhideWhenUsed="0" w:qFormat="1"/>
-    <w:lsdException w:name="Emphasis" w:semiHidden="0" w:uiPriority="20" w:unhideWhenUsed="0" w:qFormat="1"/>
-    <w:lsdException w:name="Table Grid" w:semiHidden="0" w:uiPriority="59" w:unhideWhenUsed="0"/>
-    <w:lsdException w:name="Placeholder Text" w:unhideWhenUsed="0"/>
-    <w:lsdException w:name="No Spacing" w:semiHidden="0" w:uiPriority="1" w:unhideWhenUsed="0" w:qFormat="1"/>
-    <w:lsdException w:name="Light Shading" w:semiHidden="0" w:uiPriority="60" w:unhideWhenUsed="0"/>
-    <w:lsdException w:name="Light List" w:semiHidden="0" w:uiPriority="61" w:unhideWhenUsed="0"/>
-    <w:lsdException w:name="Light Grid" w:semiHidden="0" w:uiPriority="62" w:unhideWhenUsed="0"/>
-    <w:lsdException w:name="Medium Shading 1" w:semiHidden="0" w:uiPriority="63" w:unhideWhenUsed="0"/>
-    <w:lsdException w:name="Medium Shading 2" w:semiHidden="0" w:uiPriority="64" w:unhideWhenUsed="0"/>
-    <w:lsdException w:name="Medium List 1" w:semiHidden="0" w:uiPriority="65" w:unhideWhenUsed="0"/>
-    <w:lsdException w:name="Medium List 2" w:semiHidden="0" w:uiPriority="66" w:unhideWhenUsed="0"/>
-    <w:lsdException w:name="Medium Grid 1" w:semiHidden="0" w:uiPriority="67" w:unhideWhenUsed="0"/>
-    <w:lsdException w:name="Medium Grid 2" w:semiHidden="0" w:uiPriority="68" w:unhideWhenUsed="0"/>
-    <w:lsdException w:name="Medium Grid 3" w:semiHidden="0" w:uiPriority="69" w:unhideWhenUsed="0"/>
-    <w:lsdException w:name="Dark List" w:semiHidden="0" w:uiPriority="70" w:unhideWhenUsed="0"/>
-    <w:lsdException w:name="Colorful Shading" w:semiHidden="0" w:uiPriority="71" w:unhideWhenUsed="0"/>
-    <w:lsdException w:name="Colorful List" w:semiHidden="0" w:uiPriority="72" w:unhideWhenUsed="0"/>
-    <w:lsdException w:name="Colorful Grid" w:semiHidden="0" w:uiPriority="73" w:unhideWhenUsed="0"/>
-    <w:lsdException w:name="Light Shading Accent 1" w:semiHidden="0" w:uiPriority="60" w:unhideWhenUsed="0"/>
-    <w:lsdException w:name="Light List Accent 1" w:semiHidden="0" w:uiPriority="61" w:unhideWhenUsed="0"/>
-    <w:lsdException w:name="Light Grid Accent 1" w:semiHidden="0" w:uiPriority="62" w:unhideWhenUsed="0"/>
-    <w:lsdException w:name="Medium Shading 1 Accent 1" w:semiHidden="0" w:uiPriority="63" w:unhideWhenUsed="0"/>
-    <w:lsdException w:name="Medium Shading 2 Accent 1" w:semiHidden="0" w:uiPriority="64" w:unhideWhenUsed="0"/>
-    <w:lsdException w:name="Medium List 1 Accent 1" w:semiHidden="0" w:uiPriority="65" w:unhideWhenUsed="0"/>
-    <w:lsdException w:name="Revision" w:unhideWhenUsed="0"/>
-    <w:lsdException w:name="List Paragraph" w:semiHidden="0" w:uiPriority="34" w:unhideWhenUsed="0" w:qFormat="1"/>
-    <w:lsdException w:name="Quote" w:semiHidden="0" w:uiPriority="29" w:unhideWhenUsed="0" w:qFormat="1"/>
-    <w:lsdException w:name="Intense Quote" w:semiHidden="0" w:uiPriority="30" w:unhideWhenUsed="0" w:qFormat="1"/>
-    <w:lsdException w:name="Medium List 2 Accent 1" w:semiHidden="0" w:uiPriority="66" w:unhideWhenUsed="0"/>
-    <w:lsdException w:name="Medium Grid 1 Accent 1" w:semiHidden="0" w:uiPriority="67" w:unhideWhenUsed="0"/>
-    <w:lsdException w:name="Medium Grid 2 Accent 1" w:semiHidden="0" w:uiPriority="68" w:unhideWhenUsed="0"/>
-    <w:lsdException w:name="Medium Grid 3 Accent 1" w:semiHidden="0" w:uiPriority="69" w:unhideWhenUsed="0"/>
-    <w:lsdException w:name="Dark List Accent 1" w:semiHidden="0" w:uiPriority="70" w:unhideWhenUsed="0"/>
-    <w:lsdException w:name="Colorful Shading Accent 1" w:semiHidden="0" w:uiPriority="71" w:unhideWhenUsed="0"/>
-    <w:lsdException w:name="Colorful List Accent 1" w:semiHidden="0" w:uiPriority="72" w:unhideWhenUsed="0"/>
-    <w:lsdException w:name="Colorful Grid Accent 1" w:semiHidden="0" w:uiPriority="73" w:unhideWhenUsed="0"/>
-    <w:lsdException w:name="Light Shading Accent 2" w:semiHidden="0" w:uiPriority="60" w:unhideWhenUsed="0"/>
-    <w:lsdException w:name="Light List Accent 2" w:semiHidden="0" w:uiPriority="61" w:unhideWhenUsed="0"/>
-    <w:lsdException w:name="Light Grid Accent 2" w:semiHidden="0" w:uiPriority="62" w:unhideWhenUsed="0"/>
-    <w:lsdException w:name="Medium Shading 1 Accent 2" w:semiHidden="0" w:uiPriority="63" w:unhideWhenUsed="0"/>
-    <w:lsdException w:name="Medium Shading 2 Accent 2" w:semiHidden="0" w:uiPriority="64" w:unhideWhenUsed="0"/>
-    <w:lsdException w:name="Medium List 1 Accent 2" w:semiHidden="0" w:uiPriority="65" w:unhideWhenUsed="0"/>
-    <w:lsdException w:name="Medium List 2 Accent 2" w:semiHidden="0" w:uiPriority="66" w:unhideWhenUsed="0"/>
-    <w:lsdException w:name="Medium Grid 1 Accent 2" w:semiHidden="0" w:uiPriority="67" w:unhideWhenUsed="0"/>
-    <w:lsdException w:name="Medium Grid 2 Accent 2" w:semiHidden="0" w:uiPriority="68" w:unhideWhenUsed="0"/>
-    <w:lsdException w:name="Medium Grid 3 Accent 2" w:semiHidden="0" w:uiPriority="69" w:unhideWhenUsed="0"/>
-    <w:lsdException w:name="Dark List Accent 2" w:semiHidden="0" w:uiPriority="70" w:unhideWhenUsed="0"/>
-    <w:lsdException w:name="Colorful Shading Accent 2" w:semiHidden="0" w:uiPriority="71" w:unhideWhenUsed="0"/>
-    <w:lsdException w:name="Colorful List Accent 2" w:semiHidden="0" w:uiPriority="72" w:unhideWhenUsed="0"/>
-    <w:lsdException w:name="Colorful Grid Accent 2" w:semiHidden="0" w:uiPriority="73" w:unhideWhenUsed="0"/>
-    <w:lsdException w:name="Light Shading Accent 3" w:semiHidden="0" w:uiPriority="60" w:unhideWhenUsed="0"/>
-    <w:lsdException w:name="Light List Accent 3" w:semiHidden="0" w:uiPriority="61" w:unhideWhenUsed="0"/>
-    <w:lsdException w:name="Light Grid Accent 3" w:semiHidden="0" w:uiPriority="62" w:unhideWhenUsed="0"/>
-    <w:lsdException w:name="Medium Shading 1 Accent 3" w:semiHidden="0" w:uiPriority="63" w:unhideWhenUsed="0"/>
-    <w:lsdException w:name="Medium Shading 2 Accent 3" w:semiHidden="0" w:uiPriority="64" w:unhideWhenUsed="0"/>
-    <w:lsdException w:name="Medium List 1 Accent 3" w:semiHidden="0" w:uiPriority="65" w:unhideWhenUsed="0"/>
-    <w:lsdException w:name="Medium List 2 Accent 3" w:semiHidden="0" w:uiPriority="66" w:unhideWhenUsed="0"/>
-    <w:lsdException w:name="Medium Grid 1 Accent 3" w:semiHidden="0" w:uiPriority="67" w:unhideWhenUsed="0"/>
-    <w:lsdException w:name="Medium Grid 2 Accent 3" w:semiHidden="0" w:uiPriority="68" w:unhideWhenUsed="0"/>
-    <w:lsdException w:name="Medium Grid 3 Accent 3" w:semiHidden="0" w:uiPriority="69" w:unhideWhenUsed="0"/>
-    <w:lsdException w:name="Dark List Accent 3" w:semiHidden="0" w:uiPriority="70" w:unhideWhenUsed="0"/>
-    <w:lsdException w:name="Colorful Shading Accent 3" w:semiHidden="0" w:uiPriority="71" w:unhideWhenUsed="0"/>
-    <w:lsdException w:name="Colorful List Accent 3" w:semiHidden="0" w:uiPriority="72" w:unhideWhenUsed="0"/>
-    <w:lsdException w:name="Colorful Grid Accent 3" w:semiHidden="0" w:uiPriority="73" w:unhideWhenUsed="0"/>
-    <w:lsdException w:name="Light Shading Accent 4" w:semiHidden="0" w:uiPriority="60" w:unhideWhenUsed="0"/>
-    <w:lsdException w:name="Light List Accent 4" w:semiHidden="0" w:uiPriority="61" w:unhideWhenUsed="0"/>
-    <w:lsdException w:name="Light Grid Accent 4" w:semiHidden="0" w:uiPriority="62" w:unhideWhenUsed="0"/>
-    <w:lsdException w:name="Medium Shading 1 Accent 4" w:semiHidden="0" w:uiPriority="63" w:unhideWhenUsed="0"/>
-    <w:lsdException w:name="Medium Shading 2 Accent 4" w:semiHidden="0" w:uiPriority="64" w:unhideWhenUsed="0"/>
-    <w:lsdException w:name="Medium List 1 Accent 4" w:semiHidden="0" w:uiPriority="65" w:unhideWhenUsed="0"/>
-    <w:lsdException w:name="Medium List 2 Accent 4" w:semiHidden="0" w:uiPriority="66" w:unhideWhenUsed="0"/>
-    <w:lsdException w:name="Medium Grid 1 Accent 4" w:semiHidden="0" w:uiPriority="67" w:unhideWhenUsed="0"/>
-    <w:lsdException w:name="Medium Grid 2 Accent 4" w:semiHidden="0" w:uiPriority="68" w:unhideWhenUsed="0"/>
-    <w:lsdException w:name="Medium Grid 3 Accent 4" w:semiHidden="0" w:uiPriority="69" w:unhideWhenUsed="0"/>
-    <w:lsdException w:name="Dark List Accent 4" w:semiHidden="0" w:uiPriority="70" w:unhideWhenUsed="0"/>
-    <w:lsdException w:name="Colorful Shading Accent 4" w:semiHidden="0" w:uiPriority="71" w:unhideWhenUsed="0"/>
-    <w:lsdException w:name="Colorful List Accent 4" w:semiHidden="0" w:uiPriority="72" w:unhideWhenUsed="0"/>
-    <w:lsdException w:name="Colorful Grid Accent 4" w:semiHidden="0" w:uiPriority="73" w:unhideWhenUsed="0"/>
-    <w:lsdException w:name="Light Shading Accent 5" w:semiHidden="0" w:uiPriority="60" w:unhideWhenUsed="0"/>
-    <w:lsdException w:name="Light List Accent 5" w:semiHidden="0" w:uiPriority="61" w:unhideWhenUsed="0"/>
-    <w:lsdException w:name="Light Grid Accent 5" w:semiHidden="0" w:uiPriority="62" w:unhideWhenUsed="0"/>
-    <w:lsdException w:name="Medium Shading 1 Accent 5" w:semiHidden="0" w:uiPriority="63" w:unhideWhenUsed="0"/>
-    <w:lsdException w:name="Medium Shading 2 Accent 5" w:semiHidden="0" w:uiPriority="64" w:unhideWhenUsed="0"/>
-    <w:lsdException w:name="Medium List 1 Accent 5" w:semiHidden="0" w:uiPriority="65" w:unhideWhenUsed="0"/>
-    <w:lsdException w:name="Medium List 2 Accent 5" w:semiHidden="0" w:uiPriority="66" w:unhideWhenUsed="0"/>
-    <w:lsdException w:name="Medium Grid 1 Accent 5" w:semiHidden="0" w:uiPriority="67" w:unhideWhenUsed="0"/>
-    <w:lsdException w:name="Medium Grid 2 Accent 5" w:semiHidden="0" w:uiPriority="68" w:unhideWhenUsed="0"/>
-    <w:lsdException w:name="Medium Grid 3 Accent 5" w:semiHidden="0" w:uiPriority="69" w:unhideWhenUsed="0"/>
-    <w:lsdException w:name="Dark List Accent 5" w:semiHidden="0" w:uiPriority="70" w:unhideWhenUsed="0"/>
-    <w:lsdException w:name="Colorful Shading Accent 5" w:semiHidden="0" w:uiPriority="71" w:unhideWhenUsed="0"/>
-    <w:lsdException w:name="Colorful List Accent 5" w:semiHidden="0" w:uiPriority="72" w:unhideWhenUsed="0"/>
-    <w:lsdException w:name="Colorful Grid Accent 5" w:semiHidden="0" w:uiPriority="73" w:unhideWhenUsed="0"/>
-    <w:lsdException w:name="Light Shading Accent 6" w:semiHidden="0" w:uiPriority="60" w:unhideWhenUsed="0"/>
-    <w:lsdException w:name="Light List Accent 6" w:semiHidden="0" w:uiPriority="61" w:unhideWhenUsed="0"/>
-    <w:lsdException w:name="Light Grid Accent 6" w:semiHidden="0" w:uiPriority="62" w:unhideWhenUsed="0"/>
-    <w:lsdException w:name="Medium Shading 1 Accent 6" w:semiHidden="0" w:uiPriority="63" w:unhideWhenUsed="0"/>
-    <w:lsdException w:name="Medium Shading 2 Accent 6" w:semiHidden="0" w:uiPriority="64" w:unhideWhenUsed="0"/>
-    <w:lsdException w:name="Medium List 1 Accent 6" w:semiHidden="0" w:uiPriority="65" w:unhideWhenUsed="0"/>
-    <w:lsdException w:name="Medium List 2 Accent 6" w:semiHidden="0" w:uiPriority="66" w:unhideWhenUsed="0"/>
-    <w:lsdException w:name="Medium Grid 1 Accent 6" w:semiHidden="0" w:uiPriority="67" w:unhideWhenUsed="0"/>
-    <w:lsdException w:name="Medium Grid 2 Accent 6" w:semiHidden="0" w:uiPriority="68" w:unhideWhenUsed="0"/>
-    <w:lsdException w:name="Medium Grid 3 Accent 6" w:semiHidden="0" w:uiPriority="69" w:unhideWhenUsed="0"/>
-    <w:lsdException w:name="Dark List Accent 6" w:semiHidden="0" w:uiPriority="70" w:unhideWhenUsed="0"/>
-    <w:lsdException w:name="Colorful Shading Accent 6" w:semiHidden="0" w:uiPriority="71" w:unhideWhenUsed="0"/>
-    <w:lsdException w:name="Colorful List Accent 6" w:semiHidden="0" w:uiPriority="72" w:unhideWhenUsed="0"/>
-    <w:lsdException w:name="Colorful Grid Accent 6" w:semiHidden="0" w:uiPriority="73" w:unhideWhenUsed="0"/>
-    <w:lsdException w:name="Subtle Emphasis" w:semiHidden="0" w:uiPriority="19" w:unhideWhenUsed="0" w:qFormat="1"/>
-    <w:lsdException w:name="Intense Emphasis" w:semiHidden="0" w:uiPriority="21" w:unhideWhenUsed="0" w:qFormat="1"/>
-    <w:lsdException w:name="Subtle Reference" w:semiHidden="0" w:uiPriority="31" w:unhideWhenUsed="0" w:qFormat="1"/>
-    <w:lsdException w:name="Intense Reference" w:semiHidden="0" w:uiPriority="32" w:unhideWhenUsed="0" w:qFormat="1"/>
-    <w:lsdException w:name="Book Title" w:semiHidden="0" w:uiPriority="33" w:unhideWhenUsed="0" w:qFormat="1"/>
-    <w:lsdException w:name="Bibliography" w:uiPriority="37"/>
-    <w:lsdException w:name="TOC Heading" w:uiPriority="39" w:qFormat="1"/>
-  </w:latentStyles>
-  <w:style w:type="paragraph" w:default="1" w:styleId="Normal">
-    <w:name w:val="Normal"/>
-  </w:style>
-  <w:style w:type="paragraph" w:styleId="Ttulo1">
-    <w:name w:val="heading 1"/>
-    <w:basedOn w:val="Normal"/>
-    <w:next w:val="Normal"/>
-    <w:pPr>
-      <w:keepNext/>
-      <w:keepLines/>
-      <w:numPr>
-        <w:numId w:val="4"/>
-      </w:numPr>
-      <w:spacing w:before="240"/>
-      <w:outlineLvl w:val="0"/>
-    </w:pPr>
-    <w:rPr>
-      <w:rFonts w:ascii="Calibri" w:eastAsia="Calibri" w:hAnsi="Calibri" w:cs="Calibri"/>
-      <w:color w:val="2E75B5"/>
-      <w:sz w:val="32"/>
-      <w:szCs w:val="32"/>
-    </w:rPr>
-  </w:style>
-  <w:style w:type="paragraph" w:styleId="Ttulo2">
-    <w:name w:val="heading 2"/>
-    <w:basedOn w:val="Normal"/>
-    <w:next w:val="Normal"/>
-    <w:pPr>
-      <w:keepNext/>
-      <w:keepLines/>
-      <w:numPr>
-        <w:ilvl w:val="1"/>
-        <w:numId w:val="4"/>
-      </w:numPr>
-      <w:jc w:val="center"/>
-      <w:outlineLvl w:val="1"/>
-    </w:pPr>
-    <w:rPr>
-      <w:sz w:val="32"/>
-      <w:szCs w:val="32"/>
-      <w:u w:val="single"/>
-    </w:rPr>
-  </w:style>
-  <w:style w:type="paragraph" w:styleId="Ttulo3">
-    <w:name w:val="heading 3"/>
-    <w:basedOn w:val="Normal"/>
-    <w:next w:val="Normal"/>
-    <w:pPr>
-      <w:keepNext/>
-      <w:keepLines/>
-      <w:numPr>
-        <w:ilvl w:val="2"/>
-        <w:numId w:val="4"/>
-      </w:numPr>
-      <w:spacing w:before="40"/>
-      <w:outlineLvl w:val="2"/>
-    </w:pPr>
-    <w:rPr>
-      <w:rFonts w:ascii="Calibri" w:eastAsia="Calibri" w:hAnsi="Calibri" w:cs="Calibri"/>
-      <w:color w:val="1E4D78"/>
-      <w:sz w:val="24"/>
-      <w:szCs w:val="24"/>
-    </w:rPr>
-  </w:style>
-  <w:style w:type="paragraph" w:styleId="Ttulo4">
-    <w:name w:val="heading 4"/>
-    <w:basedOn w:val="Normal"/>
-    <w:next w:val="Normal"/>
-    <w:pPr>
-      <w:keepNext/>
-      <w:keepLines/>
-      <w:numPr>
-        <w:ilvl w:val="3"/>
-        <w:numId w:val="4"/>
-      </w:numPr>
-      <w:spacing w:before="40"/>
-      <w:outlineLvl w:val="3"/>
-    </w:pPr>
-    <w:rPr>
-      <w:rFonts w:ascii="Calibri" w:eastAsia="Calibri" w:hAnsi="Calibri" w:cs="Calibri"/>
-      <w:i/>
-      <w:color w:val="2E75B5"/>
-    </w:rPr>
-  </w:style>
-  <w:style w:type="paragraph" w:styleId="Ttulo5">
-    <w:name w:val="heading 5"/>
-    <w:basedOn w:val="Normal"/>
-    <w:next w:val="Normal"/>
-    <w:pPr>
-      <w:keepNext/>
-      <w:keepLines/>
-      <w:numPr>
-        <w:ilvl w:val="4"/>
-        <w:numId w:val="4"/>
-      </w:numPr>
-      <w:spacing w:before="40"/>
-      <w:outlineLvl w:val="4"/>
-    </w:pPr>
-    <w:rPr>
-      <w:rFonts w:ascii="Calibri" w:eastAsia="Calibri" w:hAnsi="Calibri" w:cs="Calibri"/>
-      <w:color w:val="2E75B5"/>
-    </w:rPr>
-  </w:style>
-  <w:style w:type="paragraph" w:styleId="Ttulo6">
-    <w:name w:val="heading 6"/>
-    <w:basedOn w:val="Normal"/>
-    <w:next w:val="Normal"/>
-    <w:pPr>
-      <w:keepNext/>
-      <w:keepLines/>
-      <w:numPr>
-        <w:ilvl w:val="5"/>
-        <w:numId w:val="4"/>
-      </w:numPr>
-      <w:spacing w:before="40"/>
-      <w:outlineLvl w:val="5"/>
-    </w:pPr>
-    <w:rPr>
-      <w:rFonts w:ascii="Calibri" w:eastAsia="Calibri" w:hAnsi="Calibri" w:cs="Calibri"/>
-      <w:color w:val="1E4D78"/>
-    </w:rPr>
-  </w:style>
-  <w:style w:type="paragraph" w:styleId="Ttulo7">
-    <w:name w:val="heading 7"/>
-    <w:basedOn w:val="Normal"/>
-    <w:next w:val="Normal"/>
-    <w:link w:val="Ttulo7Car"/>
-    <w:uiPriority w:val="9"/>
-    <w:unhideWhenUsed/>
-    <w:qFormat/>
-    <w:rsid w:val="00293681"/>
-    <w:pPr>
-      <w:keepNext/>
-      <w:keepLines/>
-      <w:numPr>
-        <w:ilvl w:val="6"/>
-        <w:numId w:val="4"/>
-      </w:numPr>
-      <w:spacing w:before="200"/>
-      <w:outlineLvl w:val="6"/>
-    </w:pPr>
-    <w:rPr>
-      <w:rFonts w:asciiTheme="majorHAnsi" w:eastAsiaTheme="majorEastAsia" w:hAnsiTheme="majorHAnsi" w:cstheme="majorBidi"/>
-      <w:i/>
-      <w:iCs/>
-      <w:color w:val="404040" w:themeColor="text1" w:themeTint="BF"/>
-    </w:rPr>
-  </w:style>
-  <w:style w:type="paragraph" w:styleId="Ttulo8">
-    <w:name w:val="heading 8"/>
-    <w:basedOn w:val="Normal"/>
-    <w:next w:val="Normal"/>
-    <w:link w:val="Ttulo8Car"/>
-    <w:uiPriority w:val="9"/>
-    <w:unhideWhenUsed/>
-    <w:qFormat/>
-    <w:rsid w:val="00293681"/>
-    <w:pPr>
-      <w:keepNext/>
-      <w:keepLines/>
-      <w:numPr>
-        <w:ilvl w:val="7"/>
-        <w:numId w:val="4"/>
-      </w:numPr>
-      <w:spacing w:before="200"/>
-      <w:outlineLvl w:val="7"/>
-    </w:pPr>
-    <w:rPr>
-      <w:rFonts w:asciiTheme="majorHAnsi" w:eastAsiaTheme="majorEastAsia" w:hAnsiTheme="majorHAnsi" w:cstheme="majorBidi"/>
-      <w:color w:val="404040" w:themeColor="text1" w:themeTint="BF"/>
-    </w:rPr>
-  </w:style>
-  <w:style w:type="paragraph" w:styleId="Ttulo9">
-    <w:name w:val="heading 9"/>
-    <w:basedOn w:val="Normal"/>
-    <w:next w:val="Normal"/>
-    <w:link w:val="Ttulo9Car"/>
-    <w:uiPriority w:val="9"/>
-    <w:semiHidden/>
-    <w:unhideWhenUsed/>
-    <w:qFormat/>
-    <w:rsid w:val="00293681"/>
-    <w:pPr>
-      <w:keepNext/>
-      <w:keepLines/>
-      <w:numPr>
-        <w:ilvl w:val="8"/>
-        <w:numId w:val="4"/>
-      </w:numPr>
-      <w:spacing w:before="200"/>
-      <w:outlineLvl w:val="8"/>
-    </w:pPr>
-    <w:rPr>
-      <w:rFonts w:asciiTheme="majorHAnsi" w:eastAsiaTheme="majorEastAsia" w:hAnsiTheme="majorHAnsi" w:cstheme="majorBidi"/>
-      <w:i/>
-      <w:iCs/>
-      <w:color w:val="404040" w:themeColor="text1" w:themeTint="BF"/>
-    </w:rPr>
-  </w:style>
-  <w:style w:type="character" w:default="1" w:styleId="Fuentedeprrafopredeter">
-    <w:name w:val="Default Paragraph Font"/>
-    <w:uiPriority w:val="1"/>
-    <w:semiHidden/>
-    <w:unhideWhenUsed/>
-  </w:style>
-  <w:style w:type="table" w:default="1" w:styleId="Tablanormal">
-    <w:name w:val="Normal Table"/>
-    <w:uiPriority w:val="99"/>
-    <w:semiHidden/>
-    <w:unhideWhenUsed/>
-    <w:tblPr>
-      <w:tblInd w:w="0" w:type="dxa"/>
-      <w:tblCellMar>
-        <w:top w:w="0" w:type="dxa"/>
-        <w:left w:w="108" w:type="dxa"/>
-        <w:bottom w:w="0" w:type="dxa"/>
-        <w:right w:w="108" w:type="dxa"/>
-      </w:tblCellMar>
-    </w:tblPr>
-  </w:style>
-  <w:style w:type="numbering" w:default="1" w:styleId="Sinlista">
-    <w:name w:val="No List"/>
-    <w:uiPriority w:val="99"/>
-    <w:semiHidden/>
-    <w:unhideWhenUsed/>
-  </w:style>
-  <w:style w:type="table" w:customStyle="1" w:styleId="TableNormal">
-    <w:name w:val="Table Normal"/>
-    <w:tblPr>
-      <w:tblCellMar>
-        <w:top w:w="0" w:type="dxa"/>
-        <w:left w:w="0" w:type="dxa"/>
-        <w:bottom w:w="0" w:type="dxa"/>
-        <w:right w:w="0" w:type="dxa"/>
-      </w:tblCellMar>
-    </w:tblPr>
-  </w:style>
-  <w:style w:type="paragraph" w:styleId="Ttulo">
+  <w:style w:type="paragraph" w:styleId="Puesto">
     <w:name w:val="Title"/>
     <w:basedOn w:val="Normal"/>
     <w:next w:val="Normal"/>
@@ -17029,7 +16278,7 @@
 </file>
 
 <file path=customXml/itemProps1.xml><?xml version="1.0" encoding="utf-8"?>
-<ds:datastoreItem xmlns:ds="http://schemas.openxmlformats.org/officeDocument/2006/customXml" ds:itemID="{19F8FF21-A0C8-417D-BE59-33818DAE4920}">
+<ds:datastoreItem xmlns:ds="http://schemas.openxmlformats.org/officeDocument/2006/customXml" ds:itemID="{1A0D4358-9DED-438B-9042-D7502EDED7D5}">
   <ds:schemaRefs>
     <ds:schemaRef ds:uri="http://schemas.openxmlformats.org/officeDocument/2006/bibliography"/>
   </ds:schemaRefs>

</xml_diff>

<commit_message>
*Se eliminaron archivos de copia
</commit_message>
<xml_diff>
--- a/SIB/Libreria de Trabajo/Negocio/SIB_DN.docx
+++ b/SIB/Libreria de Trabajo/Negocio/SIB_DN.docx
@@ -657,10 +657,7 @@
     <w:p/>
     <w:p/>
     <w:p/>
-    <w:p>
-      <w:bookmarkStart w:id="1" w:name="_GoBack"/>
-      <w:bookmarkEnd w:id="1"/>
-    </w:p>
+    <w:p/>
     <w:p/>
     <w:sdt>
       <w:sdtPr>
@@ -1187,7 +1184,7 @@
                 <w:noProof/>
                 <w:webHidden/>
               </w:rPr>
-              <w:t>7</w:t>
+              <w:t>6</w:t>
             </w:r>
             <w:r>
               <w:rPr>
@@ -1273,7 +1270,7 @@
                 <w:noProof/>
                 <w:webHidden/>
               </w:rPr>
-              <w:t>9</w:t>
+              <w:t>8</w:t>
             </w:r>
             <w:r>
               <w:rPr>
@@ -1359,7 +1356,7 @@
                 <w:noProof/>
                 <w:webHidden/>
               </w:rPr>
-              <w:t>10</w:t>
+              <w:t>9</w:t>
             </w:r>
             <w:r>
               <w:rPr>
@@ -1445,7 +1442,7 @@
                 <w:noProof/>
                 <w:webHidden/>
               </w:rPr>
-              <w:t>11</w:t>
+              <w:t>10</w:t>
             </w:r>
             <w:r>
               <w:rPr>
@@ -1594,7 +1591,7 @@
           <w:szCs w:val="28"/>
         </w:rPr>
       </w:pPr>
-      <w:bookmarkStart w:id="2" w:name="_Toc449230913"/>
+      <w:bookmarkStart w:id="1" w:name="_Toc449230913"/>
       <w:r>
         <w:rPr>
           <w:rFonts w:asciiTheme="majorHAnsi" w:hAnsiTheme="majorHAnsi" w:cstheme="minorHAnsi"/>
@@ -1605,7 +1602,7 @@
         </w:rPr>
         <w:t>Introducción</w:t>
       </w:r>
-      <w:bookmarkEnd w:id="2"/>
+      <w:bookmarkEnd w:id="1"/>
     </w:p>
     <w:p>
       <w:pPr>
@@ -1648,7 +1645,25 @@
           <w:sz w:val="22"/>
           <w:szCs w:val="22"/>
         </w:rPr>
-        <w:t xml:space="preserve">el uso de la herramienta Bizagi </w:t>
+        <w:t xml:space="preserve">el uso de la herramienta </w:t>
+      </w:r>
+      <w:proofErr w:type="spellStart"/>
+      <w:r>
+        <w:rPr>
+          <w:rFonts w:asciiTheme="minorHAnsi" w:eastAsia="Arial" w:hAnsiTheme="minorHAnsi" w:cstheme="minorHAnsi"/>
+          <w:sz w:val="22"/>
+          <w:szCs w:val="22"/>
+        </w:rPr>
+        <w:t>Bizagi</w:t>
+      </w:r>
+      <w:proofErr w:type="spellEnd"/>
+      <w:r>
+        <w:rPr>
+          <w:rFonts w:asciiTheme="minorHAnsi" w:eastAsia="Arial" w:hAnsiTheme="minorHAnsi" w:cstheme="minorHAnsi"/>
+          <w:sz w:val="22"/>
+          <w:szCs w:val="22"/>
+        </w:rPr>
+        <w:t xml:space="preserve"> </w:t>
       </w:r>
       <w:r>
         <w:rPr>
@@ -1896,7 +1911,7 @@
           <w:u w:val="none"/>
         </w:rPr>
       </w:pPr>
-      <w:bookmarkStart w:id="3" w:name="_Toc449230914"/>
+      <w:bookmarkStart w:id="2" w:name="_Toc449230914"/>
       <w:r>
         <w:rPr>
           <w:rFonts w:asciiTheme="majorHAnsi" w:eastAsia="Calibri" w:hAnsiTheme="majorHAnsi" w:cstheme="minorHAnsi"/>
@@ -1907,7 +1922,7 @@
         </w:rPr>
         <w:t>Propósito</w:t>
       </w:r>
-      <w:bookmarkEnd w:id="3"/>
+      <w:bookmarkEnd w:id="2"/>
     </w:p>
     <w:p>
       <w:pPr>
@@ -1949,7 +1964,7 @@
           <w:u w:val="none"/>
         </w:rPr>
       </w:pPr>
-      <w:bookmarkStart w:id="4" w:name="_Toc449230915"/>
+      <w:bookmarkStart w:id="3" w:name="_Toc449230915"/>
       <w:r>
         <w:rPr>
           <w:rFonts w:asciiTheme="majorHAnsi" w:eastAsia="Calibri" w:hAnsiTheme="majorHAnsi" w:cstheme="minorHAnsi"/>
@@ -1960,7 +1975,7 @@
         </w:rPr>
         <w:t>Definiciones, siglas y abreviaturas</w:t>
       </w:r>
-      <w:bookmarkEnd w:id="4"/>
+      <w:bookmarkEnd w:id="3"/>
     </w:p>
     <w:p>
       <w:pPr>
@@ -1985,7 +2000,7 @@
           <w:szCs w:val="24"/>
         </w:rPr>
       </w:pPr>
-      <w:bookmarkStart w:id="5" w:name="_Toc449230916"/>
+      <w:bookmarkStart w:id="4" w:name="_Toc449230916"/>
       <w:r>
         <w:rPr>
           <w:rFonts w:asciiTheme="majorHAnsi" w:eastAsia="Calibri" w:hAnsiTheme="majorHAnsi" w:cstheme="minorHAnsi"/>
@@ -1996,7 +2011,7 @@
         </w:rPr>
         <w:t>Referencias</w:t>
       </w:r>
-      <w:bookmarkEnd w:id="5"/>
+      <w:bookmarkEnd w:id="4"/>
     </w:p>
     <w:p>
       <w:pPr>
@@ -2072,7 +2087,8 @@
           <w:szCs w:val="28"/>
         </w:rPr>
       </w:pPr>
-      <w:bookmarkStart w:id="6" w:name="_Toc449230917"/>
+      <w:bookmarkStart w:id="5" w:name="_Toc449230917"/>
+      <w:bookmarkStart w:id="6" w:name="_GoBack"/>
       <w:r>
         <w:rPr>
           <w:rFonts w:asciiTheme="majorHAnsi" w:hAnsiTheme="majorHAnsi" w:cstheme="minorHAnsi"/>
@@ -2094,8 +2110,9 @@
         </w:rPr>
         <w:t>: Gestión de Pedidos (Mariano)</w:t>
       </w:r>
-      <w:bookmarkEnd w:id="6"/>
+      <w:bookmarkEnd w:id="5"/>
     </w:p>
+    <w:bookmarkEnd w:id="6"/>
     <w:p>
       <w:pPr>
         <w:ind w:left="360"/>
@@ -4000,13 +4017,23 @@
                 <w:rFonts w:asciiTheme="minorHAnsi" w:hAnsiTheme="minorHAnsi" w:cstheme="minorHAnsi"/>
               </w:rPr>
             </w:pPr>
-            <w:r>
-              <w:rPr>
-                <w:rFonts w:asciiTheme="minorHAnsi" w:eastAsia="Calibri" w:hAnsiTheme="minorHAnsi" w:cstheme="minorHAnsi"/>
-                <w:sz w:val="22"/>
-                <w:szCs w:val="22"/>
-              </w:rPr>
-              <w:t>Recepcionar la mercadería</w:t>
+            <w:proofErr w:type="spellStart"/>
+            <w:r>
+              <w:rPr>
+                <w:rFonts w:asciiTheme="minorHAnsi" w:eastAsia="Calibri" w:hAnsiTheme="minorHAnsi" w:cstheme="minorHAnsi"/>
+                <w:sz w:val="22"/>
+                <w:szCs w:val="22"/>
+              </w:rPr>
+              <w:t>Recepcionar</w:t>
+            </w:r>
+            <w:proofErr w:type="spellEnd"/>
+            <w:r>
+              <w:rPr>
+                <w:rFonts w:asciiTheme="minorHAnsi" w:eastAsia="Calibri" w:hAnsiTheme="minorHAnsi" w:cstheme="minorHAnsi"/>
+                <w:sz w:val="22"/>
+                <w:szCs w:val="22"/>
+              </w:rPr>
+              <w:t xml:space="preserve"> la mercadería</w:t>
             </w:r>
           </w:p>
         </w:tc>
@@ -6560,7 +6587,25 @@
                 <w:sz w:val="22"/>
                 <w:szCs w:val="22"/>
               </w:rPr>
-              <w:t>este proceso se realiza cada vez que recepciona mercadería</w:t>
+              <w:t xml:space="preserve">este proceso se realiza cada vez que </w:t>
+            </w:r>
+            <w:proofErr w:type="spellStart"/>
+            <w:r>
+              <w:rPr>
+                <w:rFonts w:asciiTheme="minorHAnsi" w:eastAsia="Calibri" w:hAnsiTheme="minorHAnsi" w:cstheme="minorHAnsi"/>
+                <w:sz w:val="22"/>
+                <w:szCs w:val="22"/>
+              </w:rPr>
+              <w:t>recepciona</w:t>
+            </w:r>
+            <w:proofErr w:type="spellEnd"/>
+            <w:r>
+              <w:rPr>
+                <w:rFonts w:asciiTheme="minorHAnsi" w:eastAsia="Calibri" w:hAnsiTheme="minorHAnsi" w:cstheme="minorHAnsi"/>
+                <w:sz w:val="22"/>
+                <w:szCs w:val="22"/>
+              </w:rPr>
+              <w:t xml:space="preserve"> mercadería</w:t>
             </w:r>
           </w:p>
         </w:tc>
@@ -7687,8 +7732,20 @@
           <w:sz w:val="28"/>
           <w:szCs w:val="28"/>
         </w:rPr>
-        <w:t>: Predespacho</w:t>
+        <w:t xml:space="preserve">: </w:t>
       </w:r>
+      <w:proofErr w:type="spellStart"/>
+      <w:r>
+        <w:rPr>
+          <w:rFonts w:asciiTheme="majorHAnsi" w:hAnsiTheme="majorHAnsi" w:cstheme="minorHAnsi"/>
+          <w:b/>
+          <w:color w:val="auto"/>
+          <w:sz w:val="28"/>
+          <w:szCs w:val="28"/>
+        </w:rPr>
+        <w:t>Predespacho</w:t>
+      </w:r>
+      <w:proofErr w:type="spellEnd"/>
       <w:r>
         <w:rPr>
           <w:rFonts w:asciiTheme="majorHAnsi" w:hAnsiTheme="majorHAnsi" w:cstheme="minorHAnsi"/>
@@ -12842,7 +12899,7 @@
         <w:sz w:val="28"/>
         <w:lang w:val="es-ES"/>
       </w:rPr>
-      <w:t>9</w:t>
+      <w:t>6</w:t>
     </w:r>
     <w:r>
       <w:rPr>
@@ -13001,7 +13058,25 @@
         <w:sz w:val="22"/>
         <w:szCs w:val="22"/>
       </w:rPr>
-      <w:t>Consultora GoSoft---G3</w:t>
+      <w:t xml:space="preserve">Consultora </w:t>
+    </w:r>
+    <w:proofErr w:type="spellStart"/>
+    <w:r>
+      <w:rPr>
+        <w:rFonts w:ascii="Arial Black" w:eastAsia="Calibri" w:hAnsi="Arial Black" w:cs="Calibri"/>
+        <w:sz w:val="22"/>
+        <w:szCs w:val="22"/>
+      </w:rPr>
+      <w:t>GoSoft</w:t>
+    </w:r>
+    <w:proofErr w:type="spellEnd"/>
+    <w:r>
+      <w:rPr>
+        <w:rFonts w:ascii="Arial Black" w:eastAsia="Calibri" w:hAnsi="Arial Black" w:cs="Calibri"/>
+        <w:sz w:val="22"/>
+        <w:szCs w:val="22"/>
+      </w:rPr>
+      <w:t>---G3</w:t>
     </w:r>
   </w:p>
   <w:p>
@@ -16278,7 +16353,7 @@
 </file>
 
 <file path=customXml/itemProps1.xml><?xml version="1.0" encoding="utf-8"?>
-<ds:datastoreItem xmlns:ds="http://schemas.openxmlformats.org/officeDocument/2006/customXml" ds:itemID="{1A0D4358-9DED-438B-9042-D7502EDED7D5}">
+<ds:datastoreItem xmlns:ds="http://schemas.openxmlformats.org/officeDocument/2006/customXml" ds:itemID="{31449304-C3CF-4E48-818F-2FBCBEC06437}">
   <ds:schemaRefs>
     <ds:schemaRef ds:uri="http://schemas.openxmlformats.org/officeDocument/2006/bibliography"/>
   </ds:schemaRefs>

</xml_diff>